<commit_message>
documentation -preparations for alpha report
</commit_message>
<xml_diff>
--- a/Documentation/הצעת פרוייקט.docx
+++ b/Documentation/הצעת פרוייקט.docx
@@ -6,6 +6,7 @@
       <w:pPr>
         <w:spacing w:line="360" w:lineRule="auto"/>
         <w:rPr>
+          <w:rFonts w:asciiTheme="minorBidi" w:hAnsiTheme="minorBidi" w:cstheme="minorBidi"/>
           <w:b/>
           <w:bCs/>
           <w:szCs w:val="48"/>
@@ -14,28 +15,20 @@
       </w:pPr>
       <w:r>
         <w:rPr>
+          <w:rFonts w:asciiTheme="minorBidi" w:hAnsiTheme="minorBidi" w:cstheme="minorBidi"/>
           <w:b/>
           <w:bCs/>
           <w:szCs w:val="48"/>
           <w:rtl/>
         </w:rPr>
-        <w:t>המחלקה להנדסת ת</w:t>
-      </w:r>
-      <w:r>
-        <w:rPr>
-          <w:rFonts w:hint="cs"/>
-          <w:b/>
-          <w:bCs/>
-          <w:szCs w:val="48"/>
-          <w:rtl/>
-        </w:rPr>
-        <w:t>וכנה</w:t>
+        <w:t>המחלקה להנדסת תוכנה</w:t>
       </w:r>
     </w:p>
     <w:p>
       <w:pPr>
         <w:spacing w:line="360" w:lineRule="auto"/>
         <w:rPr>
+          <w:rFonts w:asciiTheme="minorBidi" w:hAnsiTheme="minorBidi" w:cstheme="minorBidi"/>
           <w:b/>
           <w:bCs/>
           <w:szCs w:val="48"/>
@@ -44,36 +37,27 @@
       </w:pPr>
       <w:r>
         <w:rPr>
-          <w:rFonts w:hint="cs"/>
+          <w:rFonts w:asciiTheme="minorBidi" w:hAnsiTheme="minorBidi" w:cstheme="minorBidi"/>
           <w:b/>
           <w:bCs/>
           <w:szCs w:val="48"/>
           <w:rtl/>
         </w:rPr>
-        <w:t xml:space="preserve">פרויקט גמר </w:t>
-      </w:r>
-      <w:r>
-        <w:rPr>
+        <w:t>פרויקט גמר –</w:t>
+      </w:r>
+      <w:r>
+        <w:rPr>
+          <w:rFonts w:asciiTheme="minorBidi" w:hAnsiTheme="minorBidi" w:cstheme="minorBidi"/>
           <w:b/>
           <w:bCs/>
           <w:szCs w:val="48"/>
           <w:rtl/>
         </w:rPr>
-        <w:t>–</w:t>
-      </w:r>
-      <w:r>
-        <w:rPr>
-          <w:rFonts w:hint="cs"/>
-          <w:b/>
-          <w:bCs/>
-          <w:szCs w:val="48"/>
-          <w:rtl/>
-        </w:rPr>
         <w:t xml:space="preserve"> </w:t>
       </w:r>
       <w:r>
         <w:rPr>
-          <w:rFonts w:hint="cs"/>
+          <w:rFonts w:asciiTheme="minorBidi" w:hAnsiTheme="minorBidi" w:cstheme="minorBidi"/>
           <w:b/>
           <w:bCs/>
           <w:szCs w:val="48"/>
@@ -86,6 +70,7 @@
       <w:pPr>
         <w:spacing w:line="360" w:lineRule="auto"/>
         <w:rPr>
+          <w:rFonts w:asciiTheme="minorBidi" w:hAnsiTheme="minorBidi" w:cstheme="minorBidi"/>
           <w:b/>
           <w:bCs/>
           <w:szCs w:val="48"/>
@@ -93,6 +78,7 @@
       </w:pPr>
       <w:r>
         <w:rPr>
+          <w:rFonts w:asciiTheme="minorBidi" w:hAnsiTheme="minorBidi" w:cstheme="minorBidi"/>
           <w:sz w:val="48"/>
           <w:szCs w:val="48"/>
           <w:rtl/>
@@ -101,6 +87,7 @@
       </w:r>
       <w:r>
         <w:rPr>
+          <w:rFonts w:asciiTheme="minorBidi" w:hAnsiTheme="minorBidi" w:cstheme="minorBidi"/>
           <w:sz w:val="48"/>
           <w:szCs w:val="48"/>
         </w:rPr>
@@ -109,7 +96,7 @@
       </w:r>
       <w:r>
         <w:rPr>
-          <w:rFonts w:hint="cs"/>
+          <w:rFonts w:asciiTheme="minorBidi" w:hAnsiTheme="minorBidi" w:cstheme="minorBidi"/>
           <w:b/>
           <w:bCs/>
           <w:szCs w:val="48"/>
@@ -122,6 +109,7 @@
       <w:pPr>
         <w:spacing w:line="360" w:lineRule="auto"/>
         <w:rPr>
+          <w:rFonts w:asciiTheme="minorBidi" w:hAnsiTheme="minorBidi" w:cstheme="minorBidi"/>
           <w:b/>
           <w:bCs/>
           <w:sz w:val="44"/>
@@ -131,6 +119,7 @@
       </w:pPr>
       <w:r>
         <w:rPr>
+          <w:rFonts w:asciiTheme="minorBidi" w:hAnsiTheme="minorBidi" w:cstheme="minorBidi"/>
           <w:b/>
           <w:bCs/>
           <w:sz w:val="44"/>
@@ -140,7 +129,7 @@
       </w:r>
       <w:r>
         <w:rPr>
-          <w:rFonts w:hint="cs"/>
+          <w:rFonts w:asciiTheme="minorBidi" w:hAnsiTheme="minorBidi" w:cstheme="minorBidi"/>
           <w:b/>
           <w:bCs/>
           <w:sz w:val="44"/>
@@ -154,6 +143,7 @@
       <w:pPr>
         <w:spacing w:line="360" w:lineRule="auto"/>
         <w:rPr>
+          <w:rFonts w:asciiTheme="minorBidi" w:hAnsiTheme="minorBidi" w:cstheme="minorBidi"/>
           <w:b/>
           <w:bCs/>
           <w:sz w:val="28"/>
@@ -163,6 +153,7 @@
       </w:pPr>
       <w:r>
         <w:rPr>
+          <w:rFonts w:asciiTheme="minorBidi" w:hAnsiTheme="minorBidi" w:cstheme="minorBidi"/>
           <w:b/>
           <w:bCs/>
           <w:sz w:val="28"/>
@@ -176,6 +167,7 @@
       <w:pPr>
         <w:spacing w:line="360" w:lineRule="auto"/>
         <w:rPr>
+          <w:rFonts w:asciiTheme="minorBidi" w:hAnsiTheme="minorBidi" w:cstheme="minorBidi"/>
           <w:b/>
           <w:bCs/>
           <w:sz w:val="28"/>
@@ -184,7 +176,7 @@
       </w:pPr>
       <w:r>
         <w:rPr>
-          <w:rFonts w:hint="cs"/>
+          <w:rFonts w:asciiTheme="minorBidi" w:hAnsiTheme="minorBidi" w:cstheme="minorBidi"/>
           <w:b/>
           <w:bCs/>
           <w:sz w:val="28"/>
@@ -198,6 +190,7 @@
       <w:pPr>
         <w:spacing w:line="360" w:lineRule="auto"/>
         <w:rPr>
+          <w:rFonts w:asciiTheme="minorBidi" w:hAnsiTheme="minorBidi" w:cstheme="minorBidi"/>
           <w:b/>
           <w:bCs/>
           <w:sz w:val="28"/>
@@ -207,7 +200,7 @@
       </w:pPr>
       <w:r>
         <w:rPr>
-          <w:rFonts w:hint="cs"/>
+          <w:rFonts w:asciiTheme="minorBidi" w:hAnsiTheme="minorBidi" w:cstheme="minorBidi"/>
           <w:b/>
           <w:bCs/>
           <w:sz w:val="28"/>
@@ -221,6 +214,7 @@
       <w:pPr>
         <w:spacing w:line="360" w:lineRule="auto"/>
         <w:rPr>
+          <w:rFonts w:asciiTheme="minorBidi" w:hAnsiTheme="minorBidi" w:cstheme="minorBidi"/>
           <w:b/>
           <w:bCs/>
           <w:sz w:val="28"/>
@@ -233,6 +227,7 @@
       <w:pPr>
         <w:spacing w:line="360" w:lineRule="auto"/>
         <w:rPr>
+          <w:rFonts w:asciiTheme="minorBidi" w:hAnsiTheme="minorBidi" w:cstheme="minorBidi"/>
           <w:b/>
           <w:bCs/>
           <w:sz w:val="28"/>
@@ -246,6 +241,7 @@
         <w:spacing w:line="360" w:lineRule="auto"/>
         <w:jc w:val="left"/>
         <w:rPr>
+          <w:rFonts w:asciiTheme="minorBidi" w:hAnsiTheme="minorBidi" w:cstheme="minorBidi"/>
           <w:b/>
           <w:bCs/>
           <w:sz w:val="28"/>
@@ -255,7 +251,7 @@
       </w:pPr>
       <w:r>
         <w:rPr>
-          <w:rFonts w:hint="cs"/>
+          <w:rFonts w:asciiTheme="minorBidi" w:hAnsiTheme="minorBidi" w:cstheme="minorBidi"/>
           <w:b/>
           <w:bCs/>
           <w:sz w:val="28"/>
@@ -266,7 +262,7 @@
       </w:r>
       <w:r>
         <w:rPr>
-          <w:rFonts w:hint="cs"/>
+          <w:rFonts w:asciiTheme="minorBidi" w:hAnsiTheme="minorBidi" w:cstheme="minorBidi"/>
           <w:b/>
           <w:bCs/>
           <w:sz w:val="28"/>
@@ -277,6 +273,7 @@
       </w:r>
       <w:r>
         <w:rPr>
+          <w:rFonts w:asciiTheme="minorBidi" w:hAnsiTheme="minorBidi" w:cstheme="minorBidi"/>
           <w:b/>
           <w:bCs/>
           <w:sz w:val="28"/>
@@ -287,6 +284,7 @@
       </w:r>
       <w:r>
         <w:rPr>
+          <w:rFonts w:asciiTheme="minorBidi" w:hAnsiTheme="minorBidi" w:cstheme="minorBidi"/>
           <w:b/>
           <w:bCs/>
           <w:sz w:val="28"/>
@@ -297,7 +295,7 @@
       </w:r>
       <w:r>
         <w:rPr>
-          <w:rFonts w:hint="cs"/>
+          <w:rFonts w:asciiTheme="minorBidi" w:hAnsiTheme="minorBidi" w:cstheme="minorBidi"/>
           <w:b/>
           <w:bCs/>
           <w:sz w:val="28"/>
@@ -308,6 +306,7 @@
       </w:r>
       <w:r>
         <w:rPr>
+          <w:rFonts w:asciiTheme="minorBidi" w:hAnsiTheme="minorBidi" w:cstheme="minorBidi"/>
           <w:b/>
           <w:bCs/>
           <w:sz w:val="28"/>
@@ -315,20 +314,22 @@
           <w:rtl/>
         </w:rPr>
         <w:tab/>
-      </w:r>
-      <w:r>
-        <w:rPr>
-          <w:rFonts w:hint="cs"/>
+        <w:t>אישור:</w:t>
+      </w:r>
+      <w:r>
+        <w:rPr>
+          <w:rFonts w:asciiTheme="minorBidi" w:hAnsiTheme="minorBidi" w:cstheme="minorBidi"/>
           <w:b/>
           <w:bCs/>
           <w:sz w:val="28"/>
           <w:szCs w:val="28"/>
           <w:rtl/>
         </w:rPr>
-        <w:t>אישור:</w:t>
-      </w:r>
-      <w:r>
-        <w:rPr>
+        <w:tab/>
+      </w:r>
+      <w:r>
+        <w:rPr>
+          <w:rFonts w:asciiTheme="minorBidi" w:hAnsiTheme="minorBidi" w:cstheme="minorBidi"/>
           <w:b/>
           <w:bCs/>
           <w:sz w:val="28"/>
@@ -336,26 +337,175 @@
           <w:rtl/>
         </w:rPr>
         <w:tab/>
-      </w:r>
-      <w:r>
-        <w:rPr>
+        <w:t>תאריך:</w:t>
+      </w:r>
+    </w:p>
+    <w:p>
+      <w:pPr>
+        <w:spacing w:line="360" w:lineRule="auto"/>
+        <w:jc w:val="left"/>
+        <w:rPr>
+          <w:rFonts w:asciiTheme="minorBidi" w:hAnsiTheme="minorBidi" w:cstheme="minorBidi"/>
           <w:b/>
           <w:bCs/>
           <w:sz w:val="28"/>
           <w:szCs w:val="28"/>
           <w:rtl/>
         </w:rPr>
-        <w:tab/>
-      </w:r>
-      <w:r>
-        <w:rPr>
-          <w:rFonts w:hint="cs"/>
+      </w:pPr>
+      <w:r>
+        <w:rPr>
+          <w:rFonts w:asciiTheme="minorBidi" w:hAnsiTheme="minorBidi" w:cstheme="minorBidi"/>
           <w:b/>
           <w:bCs/>
           <w:sz w:val="28"/>
           <w:szCs w:val="28"/>
           <w:rtl/>
         </w:rPr>
+        <w:t>אחראי</w:t>
+      </w:r>
+      <w:r>
+        <w:rPr>
+          <w:rFonts w:asciiTheme="minorBidi" w:hAnsiTheme="minorBidi" w:cstheme="minorBidi"/>
+          <w:b/>
+          <w:bCs/>
+          <w:sz w:val="28"/>
+          <w:szCs w:val="28"/>
+          <w:rtl/>
+        </w:rPr>
+        <w:t xml:space="preserve"> </w:t>
+      </w:r>
+      <w:r>
+        <w:rPr>
+          <w:rFonts w:asciiTheme="minorBidi" w:hAnsiTheme="minorBidi" w:cstheme="minorBidi"/>
+          <w:b/>
+          <w:bCs/>
+          <w:sz w:val="28"/>
+          <w:szCs w:val="28"/>
+          <w:rtl/>
+        </w:rPr>
+        <w:t>תעשייתי</w:t>
+      </w:r>
+      <w:r>
+        <w:rPr>
+          <w:rFonts w:asciiTheme="minorBidi" w:hAnsiTheme="minorBidi" w:cstheme="minorBidi"/>
+          <w:b/>
+          <w:bCs/>
+          <w:sz w:val="28"/>
+          <w:szCs w:val="28"/>
+          <w:rtl/>
+        </w:rPr>
+        <w:t xml:space="preserve">: </w:t>
+      </w:r>
+      <w:r>
+        <w:rPr>
+          <w:rFonts w:asciiTheme="minorBidi" w:hAnsiTheme="minorBidi" w:cstheme="minorBidi"/>
+          <w:b/>
+          <w:bCs/>
+          <w:sz w:val="28"/>
+          <w:szCs w:val="28"/>
+          <w:rtl/>
+        </w:rPr>
+        <w:t>דר</w:t>
+      </w:r>
+      <w:r>
+        <w:rPr>
+          <w:rFonts w:asciiTheme="minorBidi" w:hAnsiTheme="minorBidi" w:cstheme="minorBidi"/>
+          <w:b/>
+          <w:bCs/>
+          <w:sz w:val="28"/>
+          <w:szCs w:val="28"/>
+          <w:rtl/>
+        </w:rPr>
+        <w:t>'</w:t>
+      </w:r>
+      <w:r>
+        <w:rPr>
+          <w:rFonts w:asciiTheme="minorBidi" w:hAnsiTheme="minorBidi" w:cstheme="minorBidi"/>
+          <w:b/>
+          <w:bCs/>
+          <w:sz w:val="28"/>
+          <w:szCs w:val="28"/>
+        </w:rPr>
+        <w:t xml:space="preserve"> </w:t>
+      </w:r>
+      <w:r>
+        <w:rPr>
+          <w:rFonts w:asciiTheme="minorBidi" w:hAnsiTheme="minorBidi" w:cstheme="minorBidi"/>
+          <w:b/>
+          <w:bCs/>
+          <w:sz w:val="28"/>
+          <w:szCs w:val="28"/>
+          <w:rtl/>
+        </w:rPr>
+        <w:t xml:space="preserve"> </w:t>
+      </w:r>
+      <w:r>
+        <w:rPr>
+          <w:rFonts w:asciiTheme="minorBidi" w:hAnsiTheme="minorBidi" w:cstheme="minorBidi"/>
+          <w:b/>
+          <w:bCs/>
+          <w:sz w:val="28"/>
+          <w:szCs w:val="28"/>
+          <w:rtl/>
+        </w:rPr>
+        <w:t>שי אקו</w:t>
+      </w:r>
+      <w:r>
+        <w:rPr>
+          <w:rFonts w:asciiTheme="minorBidi" w:hAnsiTheme="minorBidi" w:cstheme="minorBidi"/>
+          <w:b/>
+          <w:bCs/>
+          <w:sz w:val="28"/>
+          <w:szCs w:val="28"/>
+          <w:rtl/>
+        </w:rPr>
+        <w:tab/>
+      </w:r>
+      <w:r>
+        <w:rPr>
+          <w:rFonts w:asciiTheme="minorBidi" w:hAnsiTheme="minorBidi" w:cstheme="minorBidi"/>
+          <w:b/>
+          <w:bCs/>
+          <w:sz w:val="28"/>
+          <w:szCs w:val="28"/>
+          <w:rtl/>
+        </w:rPr>
+        <w:tab/>
+      </w:r>
+      <w:r>
+        <w:rPr>
+          <w:rFonts w:asciiTheme="minorBidi" w:hAnsiTheme="minorBidi" w:cstheme="minorBidi"/>
+          <w:b/>
+          <w:bCs/>
+          <w:sz w:val="28"/>
+          <w:szCs w:val="28"/>
+          <w:rtl/>
+        </w:rPr>
+        <w:tab/>
+        <w:t>אישור:</w:t>
+      </w:r>
+      <w:r>
+        <w:rPr>
+          <w:rFonts w:asciiTheme="minorBidi" w:hAnsiTheme="minorBidi" w:cstheme="minorBidi"/>
+          <w:b/>
+          <w:bCs/>
+          <w:sz w:val="28"/>
+          <w:szCs w:val="28"/>
+          <w:rtl/>
+        </w:rPr>
+        <w:tab/>
+      </w:r>
+      <w:r>
+        <w:rPr>
+          <w:rFonts w:asciiTheme="minorBidi" w:hAnsiTheme="minorBidi" w:cstheme="minorBidi"/>
+          <w:b/>
+          <w:bCs/>
+          <w:sz w:val="28"/>
+          <w:szCs w:val="28"/>
+          <w:rtl/>
+        </w:rPr>
+        <w:tab/>
         <w:t>תאריך:</w:t>
       </w:r>
     </w:p>
@@ -364,6 +514,7 @@
         <w:spacing w:line="360" w:lineRule="auto"/>
         <w:jc w:val="left"/>
         <w:rPr>
+          <w:rFonts w:asciiTheme="minorBidi" w:hAnsiTheme="minorBidi" w:cstheme="minorBidi"/>
           <w:b/>
           <w:bCs/>
           <w:sz w:val="28"/>
@@ -373,367 +524,154 @@
       </w:pPr>
       <w:r>
         <w:rPr>
-          <w:rFonts w:hint="cs"/>
+          <w:rFonts w:asciiTheme="minorBidi" w:hAnsiTheme="minorBidi" w:cstheme="minorBidi"/>
           <w:b/>
           <w:bCs/>
           <w:sz w:val="28"/>
           <w:szCs w:val="28"/>
           <w:rtl/>
         </w:rPr>
-        <w:t>אחראי</w:t>
-      </w:r>
-      <w:r>
-        <w:rPr>
-          <w:rFonts w:hint="cs"/>
+        <w:t>רכז הפרויקטים: דר'</w:t>
+      </w:r>
+      <w:r>
+        <w:rPr>
+          <w:rFonts w:asciiTheme="minorBidi" w:hAnsiTheme="minorBidi" w:cstheme="minorBidi"/>
           <w:b/>
           <w:bCs/>
           <w:sz w:val="28"/>
           <w:szCs w:val="28"/>
           <w:rtl/>
         </w:rPr>
-        <w:t xml:space="preserve"> </w:t>
-      </w:r>
-      <w:r>
-        <w:rPr>
-          <w:rFonts w:hint="cs"/>
+        <w:t xml:space="preserve"> אסף שפנייר</w:t>
+      </w:r>
+      <w:r>
+        <w:rPr>
+          <w:rFonts w:asciiTheme="minorBidi" w:hAnsiTheme="minorBidi" w:cstheme="minorBidi"/>
           <w:b/>
           <w:bCs/>
           <w:sz w:val="28"/>
           <w:szCs w:val="28"/>
           <w:rtl/>
         </w:rPr>
-        <w:t>תעשייתי</w:t>
-      </w:r>
-      <w:r>
-        <w:rPr>
-          <w:rFonts w:hint="cs"/>
+        <w:t xml:space="preserve"> </w:t>
+      </w:r>
+      <w:r>
+        <w:rPr>
+          <w:rFonts w:asciiTheme="minorBidi" w:hAnsiTheme="minorBidi" w:cstheme="minorBidi"/>
           <w:b/>
           <w:bCs/>
           <w:sz w:val="28"/>
           <w:szCs w:val="28"/>
           <w:rtl/>
         </w:rPr>
-        <w:t xml:space="preserve">: </w:t>
-      </w:r>
-      <w:r>
-        <w:rPr>
-          <w:rFonts w:hint="cs"/>
+        <w:tab/>
+      </w:r>
+      <w:r>
+        <w:rPr>
+          <w:rFonts w:asciiTheme="minorBidi" w:hAnsiTheme="minorBidi" w:cstheme="minorBidi"/>
           <w:b/>
           <w:bCs/>
           <w:sz w:val="28"/>
           <w:szCs w:val="28"/>
           <w:rtl/>
         </w:rPr>
-        <w:t>דר</w:t>
-      </w:r>
-      <w:r>
-        <w:rPr>
-          <w:rFonts w:hint="cs"/>
+        <w:tab/>
+        <w:t>אישור:</w:t>
+      </w:r>
+      <w:r>
+        <w:rPr>
+          <w:rFonts w:asciiTheme="minorBidi" w:hAnsiTheme="minorBidi" w:cstheme="minorBidi"/>
           <w:b/>
           <w:bCs/>
           <w:sz w:val="28"/>
           <w:szCs w:val="28"/>
           <w:rtl/>
         </w:rPr>
-        <w:t>'</w:t>
-      </w:r>
-      <w:r>
-        <w:rPr>
+        <w:tab/>
+      </w:r>
+      <w:r>
+        <w:rPr>
+          <w:rFonts w:asciiTheme="minorBidi" w:hAnsiTheme="minorBidi" w:cstheme="minorBidi"/>
           <w:b/>
           <w:bCs/>
           <w:sz w:val="28"/>
           <w:szCs w:val="28"/>
-        </w:rPr>
-        <w:t xml:space="preserve"> </w:t>
-      </w:r>
-      <w:r>
-        <w:rPr>
+          <w:rtl/>
+        </w:rPr>
+        <w:tab/>
+        <w:t>תאריך:</w:t>
+      </w:r>
+    </w:p>
+    <w:p>
+      <w:pPr>
+        <w:bidi w:val="0"/>
+        <w:jc w:val="left"/>
+        <w:rPr>
+          <w:rFonts w:asciiTheme="minorBidi" w:hAnsiTheme="minorBidi" w:cstheme="minorBidi"/>
           <w:b/>
           <w:bCs/>
           <w:sz w:val="28"/>
           <w:szCs w:val="28"/>
-          <w:rtl/>
-        </w:rPr>
-        <w:t xml:space="preserve"> </w:t>
-      </w:r>
-      <w:r>
-        <w:rPr>
-          <w:rFonts w:hint="cs"/>
-          <w:b/>
-          <w:bCs/>
+        </w:rPr>
+      </w:pPr>
+    </w:p>
+    <w:p>
+      <w:pPr>
+        <w:bidi w:val="0"/>
+        <w:jc w:val="left"/>
+        <w:rPr>
+          <w:rFonts w:asciiTheme="minorBidi" w:hAnsiTheme="minorBidi" w:cstheme="minorBidi"/>
+          <w:rtl/>
+        </w:rPr>
+      </w:pPr>
+      <w:r>
+        <w:rPr>
+          <w:rFonts w:asciiTheme="minorBidi" w:hAnsiTheme="minorBidi" w:cstheme="minorBidi"/>
+          <w:rtl/>
+        </w:rPr>
+        <w:br w:type="page"/>
+      </w:r>
+    </w:p>
+    <w:p>
+      <w:pPr>
+        <w:jc w:val="left"/>
+        <w:rPr>
+          <w:rFonts w:asciiTheme="minorBidi" w:hAnsiTheme="minorBidi" w:cstheme="minorBidi"/>
+          <w:rtl/>
+        </w:rPr>
+      </w:pPr>
+    </w:p>
+    <w:p>
+      <w:pPr>
+        <w:jc w:val="left"/>
+        <w:rPr>
+          <w:rFonts w:asciiTheme="minorBidi" w:hAnsiTheme="minorBidi" w:cstheme="minorBidi"/>
           <w:sz w:val="28"/>
           <w:szCs w:val="28"/>
           <w:rtl/>
         </w:rPr>
-        <w:t>שי אקו</w:t>
-      </w:r>
-      <w:r>
-        <w:rPr>
-          <w:b/>
-          <w:bCs/>
+      </w:pPr>
+      <w:r>
+        <w:rPr>
+          <w:rFonts w:asciiTheme="minorBidi" w:hAnsiTheme="minorBidi" w:cstheme="minorBidi"/>
           <w:sz w:val="28"/>
           <w:szCs w:val="28"/>
           <w:rtl/>
         </w:rPr>
-        <w:tab/>
-      </w:r>
-      <w:r>
-        <w:rPr>
-          <w:b/>
-          <w:bCs/>
+        <w:t>מערכות ניהול הפרויקט</w:t>
+      </w:r>
+      <w:r>
+        <w:rPr>
+          <w:rFonts w:asciiTheme="minorBidi" w:hAnsiTheme="minorBidi" w:cstheme="minorBidi"/>
           <w:sz w:val="28"/>
           <w:szCs w:val="28"/>
           <w:rtl/>
         </w:rPr>
-        <w:tab/>
-      </w:r>
-      <w:r>
-        <w:rPr>
-          <w:b/>
-          <w:bCs/>
-          <w:sz w:val="28"/>
-          <w:szCs w:val="28"/>
-          <w:rtl/>
-        </w:rPr>
-        <w:tab/>
-      </w:r>
-      <w:r>
-        <w:rPr>
-          <w:rFonts w:hint="cs"/>
-          <w:b/>
-          <w:bCs/>
-          <w:sz w:val="28"/>
-          <w:szCs w:val="28"/>
-          <w:rtl/>
-        </w:rPr>
-        <w:t>אישור:</w:t>
-      </w:r>
-      <w:r>
-        <w:rPr>
-          <w:b/>
-          <w:bCs/>
-          <w:sz w:val="28"/>
-          <w:szCs w:val="28"/>
-          <w:rtl/>
-        </w:rPr>
-        <w:tab/>
-      </w:r>
-      <w:r>
-        <w:rPr>
-          <w:b/>
-          <w:bCs/>
-          <w:sz w:val="28"/>
-          <w:szCs w:val="28"/>
-          <w:rtl/>
-        </w:rPr>
-        <w:tab/>
-      </w:r>
-      <w:r>
-        <w:rPr>
-          <w:rFonts w:hint="cs"/>
-          <w:b/>
-          <w:bCs/>
-          <w:sz w:val="28"/>
-          <w:szCs w:val="28"/>
-          <w:rtl/>
-        </w:rPr>
-        <w:t>תאריך:</w:t>
-      </w:r>
-    </w:p>
-    <w:p>
-      <w:pPr>
-        <w:spacing w:line="360" w:lineRule="auto"/>
-        <w:jc w:val="left"/>
-        <w:rPr>
-          <w:b/>
-          <w:bCs/>
-          <w:sz w:val="28"/>
-          <w:szCs w:val="28"/>
-          <w:rtl/>
-        </w:rPr>
-      </w:pPr>
-      <w:r>
-        <w:rPr>
-          <w:rFonts w:hint="cs"/>
-          <w:b/>
-          <w:bCs/>
-          <w:sz w:val="28"/>
-          <w:szCs w:val="28"/>
-          <w:rtl/>
-        </w:rPr>
-        <w:t>רכז</w:t>
-      </w:r>
-      <w:r>
-        <w:rPr>
-          <w:rFonts w:hint="cs"/>
-          <w:b/>
-          <w:bCs/>
-          <w:sz w:val="28"/>
-          <w:szCs w:val="28"/>
-          <w:rtl/>
-        </w:rPr>
-        <w:t xml:space="preserve"> </w:t>
-      </w:r>
-      <w:r>
-        <w:rPr>
-          <w:rFonts w:hint="cs"/>
-          <w:b/>
-          <w:bCs/>
-          <w:sz w:val="28"/>
-          <w:szCs w:val="28"/>
-          <w:rtl/>
-        </w:rPr>
-        <w:t>הפרויקטים: דר'</w:t>
-      </w:r>
-      <w:r>
-        <w:rPr>
-          <w:rFonts w:hint="cs"/>
-          <w:b/>
-          <w:bCs/>
-          <w:sz w:val="28"/>
-          <w:szCs w:val="28"/>
-          <w:rtl/>
-        </w:rPr>
-        <w:t xml:space="preserve"> אסף שפנייר</w:t>
-      </w:r>
-      <w:r>
-        <w:rPr>
-          <w:b/>
-          <w:bCs/>
-          <w:sz w:val="28"/>
-          <w:szCs w:val="28"/>
-          <w:rtl/>
-        </w:rPr>
-        <w:t xml:space="preserve"> </w:t>
-      </w:r>
-      <w:r>
-        <w:rPr>
-          <w:b/>
-          <w:bCs/>
-          <w:sz w:val="28"/>
-          <w:szCs w:val="28"/>
-          <w:rtl/>
-        </w:rPr>
-        <w:tab/>
-      </w:r>
-      <w:r>
-        <w:rPr>
-          <w:b/>
-          <w:bCs/>
-          <w:sz w:val="28"/>
-          <w:szCs w:val="28"/>
-          <w:rtl/>
-        </w:rPr>
-        <w:tab/>
-      </w:r>
-      <w:r>
-        <w:rPr>
-          <w:rFonts w:hint="cs"/>
-          <w:b/>
-          <w:bCs/>
-          <w:sz w:val="28"/>
-          <w:szCs w:val="28"/>
-          <w:rtl/>
-        </w:rPr>
-        <w:t>אישור:</w:t>
-      </w:r>
-      <w:r>
-        <w:rPr>
-          <w:b/>
-          <w:bCs/>
-          <w:sz w:val="28"/>
-          <w:szCs w:val="28"/>
-          <w:rtl/>
-        </w:rPr>
-        <w:tab/>
-      </w:r>
-      <w:r>
-        <w:rPr>
-          <w:b/>
-          <w:bCs/>
-          <w:sz w:val="28"/>
-          <w:szCs w:val="28"/>
-          <w:rtl/>
-        </w:rPr>
-        <w:tab/>
-      </w:r>
-      <w:r>
-        <w:rPr>
-          <w:rFonts w:hint="cs"/>
-          <w:b/>
-          <w:bCs/>
-          <w:sz w:val="28"/>
-          <w:szCs w:val="28"/>
-          <w:rtl/>
-        </w:rPr>
-        <w:t>תאריך:</w:t>
-      </w:r>
-    </w:p>
-    <w:p>
-      <w:pPr>
-        <w:bidi w:val="0"/>
-        <w:jc w:val="left"/>
-        <w:rPr>
-          <w:b/>
-          <w:bCs/>
-          <w:sz w:val="28"/>
-          <w:szCs w:val="28"/>
-        </w:rPr>
-      </w:pPr>
-    </w:p>
-    <w:p>
-      <w:pPr>
-        <w:bidi w:val="0"/>
-        <w:jc w:val="left"/>
-        <w:rPr>
-          <w:rtl/>
-        </w:rPr>
-      </w:pPr>
-      <w:r>
-        <w:rPr>
-          <w:rtl/>
-        </w:rPr>
-        <w:br w:type="page"/>
-      </w:r>
-    </w:p>
-    <w:p>
-      <w:pPr>
-        <w:jc w:val="left"/>
-        <w:rPr>
-          <w:rtl/>
-        </w:rPr>
-      </w:pPr>
-    </w:p>
-    <w:p>
-      <w:pPr>
-        <w:jc w:val="left"/>
-        <w:rPr>
-          <w:sz w:val="28"/>
-          <w:szCs w:val="28"/>
-          <w:rtl/>
-        </w:rPr>
-      </w:pPr>
-      <w:r>
-        <w:rPr>
-          <w:rFonts w:hint="cs"/>
-          <w:sz w:val="28"/>
-          <w:szCs w:val="28"/>
-          <w:rtl/>
-        </w:rPr>
-        <w:t>מערכות ניהול הפרויקט</w:t>
-      </w:r>
-      <w:r>
-        <w:rPr>
-          <w:rFonts w:hint="cs"/>
-          <w:sz w:val="28"/>
-          <w:szCs w:val="28"/>
-          <w:rtl/>
-        </w:rPr>
         <w:t>:</w:t>
       </w:r>
       <w:r>
         <w:rPr>
-          <w:rFonts w:hint="cs"/>
+          <w:rFonts w:asciiTheme="minorBidi" w:hAnsiTheme="minorBidi" w:cstheme="minorBidi"/>
           <w:sz w:val="28"/>
           <w:szCs w:val="28"/>
           <w:rtl/>
@@ -762,6 +700,7 @@
             <w:pPr>
               <w:jc w:val="left"/>
               <w:rPr>
+                <w:rFonts w:asciiTheme="minorBidi" w:hAnsiTheme="minorBidi"/>
                 <w:sz w:val="28"/>
                 <w:szCs w:val="28"/>
                 <w:rtl/>
@@ -769,7 +708,7 @@
             </w:pPr>
             <w:r>
               <w:rPr>
-                <w:rFonts w:hint="cs"/>
+                <w:rFonts w:asciiTheme="minorBidi" w:hAnsiTheme="minorBidi"/>
                 <w:sz w:val="28"/>
                 <w:szCs w:val="28"/>
                 <w:rtl/>
@@ -786,6 +725,7 @@
             <w:pPr>
               <w:jc w:val="left"/>
               <w:rPr>
+                <w:rFonts w:asciiTheme="minorBidi" w:hAnsiTheme="minorBidi"/>
                 <w:sz w:val="28"/>
                 <w:szCs w:val="28"/>
                 <w:rtl/>
@@ -793,7 +733,7 @@
             </w:pPr>
             <w:r>
               <w:rPr>
-                <w:rFonts w:hint="cs"/>
+                <w:rFonts w:asciiTheme="minorBidi" w:hAnsiTheme="minorBidi"/>
                 <w:sz w:val="28"/>
                 <w:szCs w:val="28"/>
                 <w:rtl/>
@@ -810,6 +750,7 @@
             <w:pPr>
               <w:jc w:val="left"/>
               <w:rPr>
+                <w:rFonts w:asciiTheme="minorBidi" w:hAnsiTheme="minorBidi"/>
                 <w:sz w:val="28"/>
                 <w:szCs w:val="28"/>
                 <w:rtl/>
@@ -817,7 +758,7 @@
             </w:pPr>
             <w:r>
               <w:rPr>
-                <w:rFonts w:hint="cs"/>
+                <w:rFonts w:asciiTheme="minorBidi" w:hAnsiTheme="minorBidi"/>
                 <w:sz w:val="28"/>
                 <w:szCs w:val="28"/>
                 <w:rtl/>
@@ -836,6 +777,7 @@
             <w:pPr>
               <w:jc w:val="left"/>
               <w:rPr>
+                <w:rFonts w:asciiTheme="minorBidi" w:hAnsiTheme="minorBidi"/>
                 <w:sz w:val="28"/>
                 <w:szCs w:val="28"/>
                 <w:rtl/>
@@ -843,7 +785,7 @@
             </w:pPr>
             <w:r>
               <w:rPr>
-                <w:rFonts w:hint="cs"/>
+                <w:rFonts w:asciiTheme="minorBidi" w:hAnsiTheme="minorBidi"/>
                 <w:sz w:val="28"/>
                 <w:szCs w:val="28"/>
                 <w:rtl/>
@@ -860,6 +802,7 @@
             <w:pPr>
               <w:jc w:val="left"/>
               <w:rPr>
+                <w:rFonts w:asciiTheme="minorBidi" w:hAnsiTheme="minorBidi"/>
                 <w:sz w:val="28"/>
                 <w:szCs w:val="28"/>
                 <w:rtl/>
@@ -867,7 +810,7 @@
             </w:pPr>
             <w:r>
               <w:rPr>
-                <w:rFonts w:hint="cs"/>
+                <w:rFonts w:asciiTheme="minorBidi" w:hAnsiTheme="minorBidi"/>
                 <w:sz w:val="28"/>
                 <w:szCs w:val="28"/>
                 <w:rtl/>
@@ -885,6 +828,7 @@
               <w:bidi w:val="0"/>
               <w:jc w:val="left"/>
               <w:rPr>
+                <w:rFonts w:asciiTheme="minorBidi" w:hAnsiTheme="minorBidi"/>
                 <w:sz w:val="28"/>
                 <w:szCs w:val="28"/>
                 <w:rtl/>
@@ -894,6 +838,7 @@
               <w:r>
                 <w:rPr>
                   <w:rStyle w:val="Hyperlink"/>
+                  <w:rFonts w:asciiTheme="minorBidi" w:hAnsiTheme="minorBidi"/>
                   <w:sz w:val="28"/>
                   <w:szCs w:val="28"/>
                 </w:rPr>
@@ -902,6 +847,7 @@
             </w:hyperlink>
             <w:r>
               <w:rPr>
+                <w:rFonts w:asciiTheme="minorBidi" w:hAnsiTheme="minorBidi"/>
                 <w:sz w:val="28"/>
                 <w:szCs w:val="28"/>
               </w:rPr>
@@ -919,6 +865,7 @@
             <w:pPr>
               <w:jc w:val="left"/>
               <w:rPr>
+                <w:rFonts w:asciiTheme="minorBidi" w:hAnsiTheme="minorBidi"/>
                 <w:sz w:val="28"/>
                 <w:szCs w:val="28"/>
                 <w:rtl/>
@@ -926,7 +873,7 @@
             </w:pPr>
             <w:r>
               <w:rPr>
-                <w:rFonts w:hint="cs"/>
+                <w:rFonts w:asciiTheme="minorBidi" w:hAnsiTheme="minorBidi"/>
                 <w:sz w:val="28"/>
                 <w:szCs w:val="28"/>
                 <w:rtl/>
@@ -943,6 +890,7 @@
             <w:pPr>
               <w:jc w:val="left"/>
               <w:rPr>
+                <w:rFonts w:asciiTheme="minorBidi" w:hAnsiTheme="minorBidi"/>
                 <w:sz w:val="28"/>
                 <w:szCs w:val="28"/>
                 <w:rtl/>
@@ -950,7 +898,7 @@
             </w:pPr>
             <w:r>
               <w:rPr>
-                <w:rFonts w:hint="cs"/>
+                <w:rFonts w:asciiTheme="minorBidi" w:hAnsiTheme="minorBidi"/>
                 <w:sz w:val="28"/>
                 <w:szCs w:val="28"/>
                 <w:rtl/>
@@ -967,13 +915,14 @@
             <w:pPr>
               <w:jc w:val="left"/>
               <w:rPr>
+                <w:rFonts w:asciiTheme="minorBidi" w:hAnsiTheme="minorBidi"/>
                 <w:sz w:val="28"/>
                 <w:szCs w:val="28"/>
               </w:rPr>
             </w:pPr>
             <w:r>
               <w:rPr>
-                <w:rFonts w:hint="cs"/>
+                <w:rFonts w:asciiTheme="minorBidi" w:hAnsiTheme="minorBidi"/>
                 <w:sz w:val="28"/>
                 <w:szCs w:val="28"/>
                 <w:rtl/>
@@ -988,6 +937,7 @@
       <w:pPr>
         <w:jc w:val="left"/>
         <w:rPr>
+          <w:rFonts w:asciiTheme="minorBidi" w:hAnsiTheme="minorBidi" w:cstheme="minorBidi"/>
           <w:sz w:val="28"/>
           <w:szCs w:val="28"/>
         </w:rPr>
@@ -997,6 +947,7 @@
       <w:pPr>
         <w:jc w:val="left"/>
         <w:rPr>
+          <w:rFonts w:asciiTheme="minorBidi" w:hAnsiTheme="minorBidi" w:cstheme="minorBidi"/>
           <w:sz w:val="28"/>
           <w:szCs w:val="28"/>
           <w:rtl/>
@@ -1004,7 +955,7 @@
       </w:pPr>
       <w:r>
         <w:rPr>
-          <w:rFonts w:hint="cs"/>
+          <w:rFonts w:asciiTheme="minorBidi" w:hAnsiTheme="minorBidi" w:cstheme="minorBidi"/>
           <w:sz w:val="28"/>
           <w:szCs w:val="28"/>
           <w:rtl/>
@@ -1032,6 +983,7 @@
             <w:pPr>
               <w:jc w:val="left"/>
               <w:rPr>
+                <w:rFonts w:asciiTheme="minorBidi" w:hAnsiTheme="minorBidi"/>
                 <w:sz w:val="28"/>
                 <w:szCs w:val="28"/>
                 <w:rtl/>
@@ -1039,7 +991,7 @@
             </w:pPr>
             <w:r>
               <w:rPr>
-                <w:rFonts w:hint="cs"/>
+                <w:rFonts w:asciiTheme="minorBidi" w:hAnsiTheme="minorBidi"/>
                 <w:sz w:val="28"/>
                 <w:szCs w:val="28"/>
                 <w:rtl/>
@@ -1055,8 +1007,9 @@
           <w:p>
             <w:pPr>
               <w:pStyle w:val="ListParagraph"/>
-              <w:rPr>
-                <w:rFonts w:asciiTheme="minorHAnsi" w:eastAsiaTheme="minorHAnsi" w:hAnsiTheme="minorHAnsi" w:cstheme="minorBidi"/>
+              <w:jc w:val="both"/>
+              <w:rPr>
+                <w:rFonts w:asciiTheme="minorBidi" w:eastAsiaTheme="minorHAnsi" w:hAnsiTheme="minorBidi" w:cstheme="minorBidi"/>
                 <w:sz w:val="28"/>
                 <w:szCs w:val="28"/>
                 <w:rtl/>
@@ -1064,7 +1017,7 @@
             </w:pPr>
             <w:r>
               <w:rPr>
-                <w:rFonts w:asciiTheme="minorHAnsi" w:eastAsiaTheme="minorHAnsi" w:hAnsiTheme="minorHAnsi" w:cstheme="minorBidi" w:hint="cs"/>
+                <w:rFonts w:asciiTheme="minorBidi" w:eastAsiaTheme="minorHAnsi" w:hAnsiTheme="minorBidi" w:cstheme="minorBidi"/>
                 <w:sz w:val="28"/>
                 <w:szCs w:val="28"/>
                 <w:rtl/>
@@ -1073,7 +1026,7 @@
             </w:r>
             <w:r>
               <w:rPr>
-                <w:rFonts w:asciiTheme="minorHAnsi" w:eastAsiaTheme="minorHAnsi" w:hAnsiTheme="minorHAnsi" w:cstheme="minorBidi" w:hint="cs"/>
+                <w:rFonts w:asciiTheme="minorBidi" w:eastAsiaTheme="minorHAnsi" w:hAnsiTheme="minorBidi" w:cstheme="minorBidi"/>
                 <w:sz w:val="28"/>
                 <w:szCs w:val="28"/>
                 <w:rtl/>
@@ -1082,7 +1035,7 @@
             </w:r>
             <w:r>
               <w:rPr>
-                <w:rFonts w:asciiTheme="minorHAnsi" w:eastAsiaTheme="minorHAnsi" w:hAnsiTheme="minorHAnsi" w:cstheme="minorBidi" w:hint="cs"/>
+                <w:rFonts w:asciiTheme="minorBidi" w:eastAsiaTheme="minorHAnsi" w:hAnsiTheme="minorBidi" w:cstheme="minorBidi"/>
                 <w:sz w:val="28"/>
                 <w:szCs w:val="28"/>
                 <w:rtl/>
@@ -1091,7 +1044,7 @@
             </w:r>
             <w:r>
               <w:rPr>
-                <w:rFonts w:asciiTheme="minorHAnsi" w:eastAsiaTheme="minorHAnsi" w:hAnsiTheme="minorHAnsi" w:cstheme="minorBidi"/>
+                <w:rFonts w:asciiTheme="minorBidi" w:eastAsiaTheme="minorHAnsi" w:hAnsiTheme="minorBidi" w:cstheme="minorBidi"/>
                 <w:sz w:val="28"/>
                 <w:szCs w:val="28"/>
               </w:rPr>
@@ -1109,6 +1062,7 @@
             <w:pPr>
               <w:jc w:val="left"/>
               <w:rPr>
+                <w:rFonts w:asciiTheme="minorBidi" w:hAnsiTheme="minorBidi"/>
                 <w:sz w:val="28"/>
                 <w:szCs w:val="28"/>
                 <w:rtl/>
@@ -1116,7 +1070,7 @@
             </w:pPr>
             <w:r>
               <w:rPr>
-                <w:rFonts w:hint="cs"/>
+                <w:rFonts w:asciiTheme="minorBidi" w:hAnsiTheme="minorBidi"/>
                 <w:sz w:val="28"/>
                 <w:szCs w:val="28"/>
                 <w:rtl/>
@@ -1133,6 +1087,7 @@
             <w:pPr>
               <w:jc w:val="left"/>
               <w:rPr>
+                <w:rFonts w:asciiTheme="minorBidi" w:hAnsiTheme="minorBidi"/>
                 <w:sz w:val="28"/>
                 <w:szCs w:val="28"/>
                 <w:rtl/>
@@ -1140,7 +1095,7 @@
             </w:pPr>
             <w:r>
               <w:rPr>
-                <w:rFonts w:hint="cs"/>
+                <w:rFonts w:asciiTheme="minorBidi" w:hAnsiTheme="minorBidi"/>
                 <w:sz w:val="28"/>
                 <w:szCs w:val="28"/>
                 <w:rtl/>
@@ -1159,6 +1114,7 @@
             <w:pPr>
               <w:jc w:val="left"/>
               <w:rPr>
+                <w:rFonts w:asciiTheme="minorBidi" w:hAnsiTheme="minorBidi"/>
                 <w:sz w:val="28"/>
                 <w:szCs w:val="28"/>
                 <w:rtl/>
@@ -1166,7 +1122,7 @@
             </w:pPr>
             <w:r>
               <w:rPr>
-                <w:rFonts w:hint="cs"/>
+                <w:rFonts w:asciiTheme="minorBidi" w:hAnsiTheme="minorBidi"/>
                 <w:sz w:val="28"/>
                 <w:szCs w:val="28"/>
                 <w:rtl/>
@@ -1183,6 +1139,7 @@
             <w:pPr>
               <w:jc w:val="left"/>
               <w:rPr>
+                <w:rFonts w:asciiTheme="minorBidi" w:hAnsiTheme="minorBidi"/>
                 <w:sz w:val="28"/>
                 <w:szCs w:val="28"/>
                 <w:rtl/>
@@ -1190,12 +1147,12 @@
             </w:pPr>
             <w:r>
               <w:rPr>
-                <w:rFonts w:hint="cs"/>
-                <w:sz w:val="28"/>
-                <w:szCs w:val="28"/>
-                <w:rtl/>
-              </w:rPr>
-              <w:t>זה פרוייקט חדש</w:t>
+                <w:rFonts w:asciiTheme="minorBidi" w:hAnsiTheme="minorBidi"/>
+                <w:sz w:val="28"/>
+                <w:szCs w:val="28"/>
+                <w:rtl/>
+              </w:rPr>
+              <w:t>לא</w:t>
             </w:r>
           </w:p>
         </w:tc>
@@ -1209,6 +1166,7 @@
             <w:pPr>
               <w:jc w:val="left"/>
               <w:rPr>
+                <w:rFonts w:asciiTheme="minorBidi" w:hAnsiTheme="minorBidi"/>
                 <w:sz w:val="28"/>
                 <w:szCs w:val="28"/>
                 <w:rtl/>
@@ -1216,7 +1174,7 @@
             </w:pPr>
             <w:r>
               <w:rPr>
-                <w:rFonts w:hint="cs"/>
+                <w:rFonts w:asciiTheme="minorBidi" w:hAnsiTheme="minorBidi"/>
                 <w:sz w:val="28"/>
                 <w:szCs w:val="28"/>
                 <w:rtl/>
@@ -1233,6 +1191,7 @@
             <w:pPr>
               <w:jc w:val="left"/>
               <w:rPr>
+                <w:rFonts w:asciiTheme="minorBidi" w:hAnsiTheme="minorBidi"/>
                 <w:sz w:val="28"/>
                 <w:szCs w:val="28"/>
                 <w:rtl/>
@@ -1240,7 +1199,7 @@
             </w:pPr>
             <w:r>
               <w:rPr>
-                <w:rFonts w:hint="cs"/>
+                <w:rFonts w:asciiTheme="minorBidi" w:hAnsiTheme="minorBidi"/>
                 <w:sz w:val="28"/>
                 <w:szCs w:val="28"/>
                 <w:rtl/>
@@ -1255,6 +1214,7 @@
       <w:pPr>
         <w:jc w:val="left"/>
         <w:rPr>
+          <w:rFonts w:asciiTheme="minorBidi" w:hAnsiTheme="minorBidi" w:cstheme="minorBidi"/>
           <w:sz w:val="28"/>
           <w:szCs w:val="28"/>
           <w:rtl/>
@@ -1266,12 +1226,14 @@
         <w:bidi w:val="0"/>
         <w:jc w:val="left"/>
         <w:rPr>
+          <w:rFonts w:asciiTheme="minorBidi" w:hAnsiTheme="minorBidi" w:cstheme="minorBidi"/>
           <w:sz w:val="28"/>
           <w:szCs w:val="28"/>
         </w:rPr>
       </w:pPr>
       <w:r>
         <w:rPr>
+          <w:rFonts w:asciiTheme="minorBidi" w:hAnsiTheme="minorBidi" w:cstheme="minorBidi"/>
           <w:sz w:val="28"/>
           <w:szCs w:val="28"/>
           <w:rtl/>
@@ -1283,6 +1245,7 @@
       <w:pPr>
         <w:jc w:val="left"/>
         <w:rPr>
+          <w:rFonts w:asciiTheme="minorBidi" w:hAnsiTheme="minorBidi" w:cstheme="minorBidi"/>
           <w:sz w:val="28"/>
           <w:szCs w:val="28"/>
           <w:rtl/>
@@ -1293,12 +1256,13 @@
       <w:pPr>
         <w:pStyle w:val="IntenseQuote"/>
         <w:rPr>
-          <w:rtl/>
-        </w:rPr>
-      </w:pPr>
-      <w:r>
-        <w:rPr>
-          <w:rFonts w:hint="cs"/>
+          <w:rFonts w:asciiTheme="minorBidi" w:hAnsiTheme="minorBidi" w:cstheme="minorBidi"/>
+          <w:rtl/>
+        </w:rPr>
+      </w:pPr>
+      <w:r>
+        <w:rPr>
+          <w:rFonts w:asciiTheme="minorBidi" w:hAnsiTheme="minorBidi" w:cstheme="minorBidi"/>
           <w:rtl/>
         </w:rPr>
         <w:t xml:space="preserve">מבוא </w:t>
@@ -1308,12 +1272,13 @@
       <w:pPr>
         <w:jc w:val="left"/>
         <w:rPr>
-          <w:rtl/>
-        </w:rPr>
-      </w:pPr>
-      <w:r>
-        <w:rPr>
-          <w:rFonts w:hint="cs"/>
+          <w:rFonts w:asciiTheme="minorBidi" w:hAnsiTheme="minorBidi" w:cstheme="minorBidi"/>
+          <w:rtl/>
+        </w:rPr>
+      </w:pPr>
+      <w:r>
+        <w:rPr>
+          <w:rFonts w:asciiTheme="minorBidi" w:hAnsiTheme="minorBidi" w:cstheme="minorBidi"/>
           <w:rtl/>
         </w:rPr>
         <w:t>מעבדת התעשייה הבטחונית אוספת במשך שנים רבות מסלולי גופים, מעוניינים באמצעים של למידת מכונה על מנת לעקוב בזמן אמת אחרי מסלולם ולחזות שינויים שיכולים לשנות את נקודת הגעתו (לדוג').</w:t>
@@ -1323,19 +1288,20 @@
       <w:pPr>
         <w:pStyle w:val="IntenseQuote"/>
         <w:rPr>
-          <w:rtl/>
-        </w:rPr>
-      </w:pPr>
-      <w:r>
-        <w:rPr>
-          <w:rFonts w:hint="cs"/>
+          <w:rFonts w:asciiTheme="minorBidi" w:hAnsiTheme="minorBidi" w:cstheme="minorBidi"/>
+          <w:rtl/>
+        </w:rPr>
+      </w:pPr>
+      <w:r>
+        <w:rPr>
+          <w:rFonts w:asciiTheme="minorBidi" w:hAnsiTheme="minorBidi" w:cstheme="minorBidi"/>
           <w:rtl/>
         </w:rPr>
         <w:t>דרישות ואפיון</w:t>
       </w:r>
       <w:r>
         <w:rPr>
-          <w:rFonts w:hint="cs"/>
+          <w:rFonts w:asciiTheme="minorBidi" w:hAnsiTheme="minorBidi" w:cstheme="minorBidi"/>
           <w:rtl/>
         </w:rPr>
         <w:t xml:space="preserve"> הבעיה</w:t>
@@ -1347,19 +1313,20 @@
         <w:ind w:left="1440"/>
         <w:jc w:val="left"/>
         <w:rPr>
-          <w:rtl/>
-        </w:rPr>
-      </w:pPr>
-      <w:r>
-        <w:rPr>
-          <w:rFonts w:hint="cs"/>
+          <w:rFonts w:asciiTheme="minorBidi" w:hAnsiTheme="minorBidi" w:cstheme="minorBidi"/>
+          <w:rtl/>
+        </w:rPr>
+      </w:pPr>
+      <w:r>
+        <w:rPr>
+          <w:rFonts w:asciiTheme="minorBidi" w:hAnsiTheme="minorBidi" w:cstheme="minorBidi"/>
           <w:rtl/>
         </w:rPr>
         <w:t>דרישות</w:t>
       </w:r>
       <w:r>
         <w:rPr>
-          <w:rFonts w:hint="cs"/>
+          <w:rFonts w:asciiTheme="minorBidi" w:hAnsiTheme="minorBidi" w:cstheme="minorBidi"/>
           <w:rtl/>
         </w:rPr>
         <w:t xml:space="preserve"> ואפיון  הבעיה </w:t>
@@ -1369,15 +1336,37 @@
       <w:pPr>
         <w:jc w:val="left"/>
         <w:rPr>
-          <w:rtl/>
-        </w:rPr>
-      </w:pPr>
-      <w:r>
-        <w:rPr>
-          <w:rFonts w:hint="cs"/>
-          <w:rtl/>
-        </w:rPr>
-        <w:t>הקמת מערכת הכוללת בסיס נתונים ומערכת לאגירת נתונים בזמן-אמת מגופים פיסיקליים כגון טילים ורקטות, הכולל תיעוד מסלולם ותכונותיהם. המאגר יאחסן ויקטלג את הנתונים בעזרת הכלים של למידת מכונה ויאפשר חיזוי בזמן אמת</w:t>
+          <w:rFonts w:asciiTheme="minorBidi" w:hAnsiTheme="minorBidi" w:cstheme="minorBidi"/>
+          <w:rtl/>
+        </w:rPr>
+      </w:pPr>
+      <w:r>
+        <w:rPr>
+          <w:rFonts w:asciiTheme="minorBidi" w:hAnsiTheme="minorBidi" w:cstheme="minorBidi"/>
+          <w:rtl/>
+        </w:rPr>
+        <w:t>הקמת מערכת הכוללת בסיס נתונים ומערכת לאגירת נתונים בזמן-אמת מגופים פיסיקליים</w:t>
+      </w:r>
+      <w:r>
+        <w:rPr>
+          <w:rFonts w:asciiTheme="minorBidi" w:hAnsiTheme="minorBidi" w:cstheme="minorBidi" w:hint="cs"/>
+          <w:rtl/>
+        </w:rPr>
+        <w:t xml:space="preserve"> הנעים במרחב</w:t>
+      </w:r>
+      <w:r>
+        <w:rPr>
+          <w:rFonts w:asciiTheme="minorBidi" w:hAnsiTheme="minorBidi" w:cstheme="minorBidi"/>
+          <w:rtl/>
+        </w:rPr>
+        <w:t>, הכולל תיעוד מסלולם ותכונותיהם. המאגר יאחסן ויקטלג את הנתונים בעזרת הכלים של למידת מכונה ויאפשר חיזוי בזמן אמת</w:t>
+      </w:r>
+      <w:r>
+        <w:rPr>
+          <w:rFonts w:asciiTheme="minorBidi" w:hAnsiTheme="minorBidi" w:cstheme="minorBidi" w:hint="cs"/>
+          <w:rtl/>
+        </w:rPr>
+        <w:t>. נטמיע מס' אלגוריתמים של למידת מכונה ונעזר בהם על מנת למדוד את ביצועי המסלול של גוף חדש.</w:t>
       </w:r>
     </w:p>
     <w:p>
@@ -1386,6 +1375,7 @@
         <w:ind w:left="1440"/>
         <w:jc w:val="left"/>
         <w:rPr>
+          <w:rFonts w:asciiTheme="minorBidi" w:hAnsiTheme="minorBidi" w:cstheme="minorBidi"/>
           <w:rtl/>
         </w:rPr>
       </w:pPr>
@@ -1396,12 +1386,13 @@
         <w:ind w:left="1440"/>
         <w:jc w:val="left"/>
         <w:rPr>
-          <w:rtl/>
-        </w:rPr>
-      </w:pPr>
-      <w:r>
-        <w:rPr>
-          <w:rFonts w:hint="cs"/>
+          <w:rFonts w:asciiTheme="minorBidi" w:hAnsiTheme="minorBidi" w:cstheme="minorBidi"/>
+          <w:rtl/>
+        </w:rPr>
+      </w:pPr>
+      <w:r>
+        <w:rPr>
+          <w:rFonts w:asciiTheme="minorBidi" w:hAnsiTheme="minorBidi" w:cstheme="minorBidi"/>
           <w:rtl/>
         </w:rPr>
         <w:t>הבעיה מבחינת הנדסת תוכנה</w:t>
@@ -1411,7 +1402,7 @@
       <w:pPr>
         <w:jc w:val="left"/>
         <w:rPr>
-          <w:rFonts w:cs="David"/>
+          <w:rFonts w:asciiTheme="minorBidi" w:hAnsiTheme="minorBidi" w:cstheme="minorBidi"/>
           <w:sz w:val="24"/>
           <w:szCs w:val="24"/>
           <w:rtl/>
@@ -1419,7 +1410,7 @@
       </w:pPr>
       <w:r>
         <w:rPr>
-          <w:rFonts w:cs="David" w:hint="cs"/>
+          <w:rFonts w:asciiTheme="minorBidi" w:hAnsiTheme="minorBidi" w:cstheme="minorBidi"/>
           <w:sz w:val="24"/>
           <w:szCs w:val="24"/>
           <w:rtl/>
@@ -1428,16 +1419,87 @@
       </w:r>
       <w:r>
         <w:rPr>
-          <w:rFonts w:cs="David" w:hint="cs"/>
+          <w:rFonts w:asciiTheme="minorBidi" w:hAnsiTheme="minorBidi" w:cstheme="minorBidi"/>
           <w:sz w:val="24"/>
           <w:szCs w:val="24"/>
           <w:rtl/>
         </w:rPr>
-        <w:t xml:space="preserve">מת מערכת מבוזרת שתוכל לאגור ולקטלג את המידע, ולמשוך אותו בשלב יותר מתקדםם. בנוסף, בניית מערכת שתוכל לקבל את הנתונים בזמן אמת מחיישנים ולתקן ולשנות אותם במידת הצורך. </w:t>
-      </w:r>
-      <w:r>
-        <w:rPr>
-          <w:rFonts w:cs="David"/>
+        <w:t>מת מערכת מבוזרת שתוכל לאגור ולקטלג את המידע, ולמשוך אותו בשלב יותר מתקדם. בנוסף,</w:t>
+      </w:r>
+      <w:r>
+        <w:rPr>
+          <w:rFonts w:asciiTheme="minorBidi" w:hAnsiTheme="minorBidi" w:cstheme="minorBidi" w:hint="cs"/>
+          <w:sz w:val="24"/>
+          <w:szCs w:val="24"/>
+          <w:rtl/>
+        </w:rPr>
+        <w:t xml:space="preserve"> בניית מערכת שתמדוד את ביצועי האלגוריתמים ותשווה ביניהם</w:t>
+      </w:r>
+      <w:r>
+        <w:rPr>
+          <w:rFonts w:asciiTheme="minorBidi" w:hAnsiTheme="minorBidi" w:cstheme="minorBidi"/>
+          <w:sz w:val="24"/>
+          <w:szCs w:val="24"/>
+          <w:rtl/>
+        </w:rPr>
+        <w:t xml:space="preserve">. </w:t>
+      </w:r>
+      <w:r>
+        <w:rPr>
+          <w:rFonts w:asciiTheme="minorBidi" w:hAnsiTheme="minorBidi" w:cstheme="minorBidi" w:hint="cs"/>
+          <w:sz w:val="24"/>
+          <w:szCs w:val="24"/>
+          <w:rtl/>
+        </w:rPr>
+        <w:t xml:space="preserve">בניית מחולל מסלולים לצורכי הזנת נתונים ולמידה מוקדמת. </w:t>
+      </w:r>
+      <w:r>
+        <w:rPr>
+          <w:rFonts w:asciiTheme="minorBidi" w:hAnsiTheme="minorBidi" w:cstheme="minorBidi" w:hint="cs"/>
+          <w:sz w:val="24"/>
+          <w:szCs w:val="24"/>
+          <w:rtl/>
+        </w:rPr>
+        <w:t xml:space="preserve">הקמת ממשק למשתמש </w:t>
+      </w:r>
+      <w:r>
+        <w:rPr>
+          <w:rFonts w:asciiTheme="minorBidi" w:hAnsiTheme="minorBidi" w:cstheme="minorBidi"/>
+          <w:sz w:val="24"/>
+          <w:szCs w:val="24"/>
+          <w:rtl/>
+        </w:rPr>
+        <w:t>–</w:t>
+      </w:r>
+      <w:r>
+        <w:rPr>
+          <w:rFonts w:asciiTheme="minorBidi" w:hAnsiTheme="minorBidi" w:cstheme="minorBidi" w:hint="cs"/>
+          <w:sz w:val="24"/>
+          <w:szCs w:val="24"/>
+          <w:rtl/>
+        </w:rPr>
+        <w:t xml:space="preserve"> האם לבנות ממשק </w:t>
+      </w:r>
+      <w:r>
+        <w:rPr>
+          <w:rFonts w:asciiTheme="minorBidi" w:hAnsiTheme="minorBidi" w:cstheme="minorBidi" w:hint="cs"/>
+          <w:sz w:val="24"/>
+          <w:szCs w:val="24"/>
+        </w:rPr>
+        <w:t>WEB</w:t>
+      </w:r>
+      <w:r>
+        <w:rPr>
+          <w:rFonts w:asciiTheme="minorBidi" w:hAnsiTheme="minorBidi" w:cstheme="minorBidi" w:hint="cs"/>
+          <w:sz w:val="24"/>
+          <w:szCs w:val="24"/>
+          <w:rtl/>
+        </w:rPr>
+        <w:t xml:space="preserve"> או להשאיר את המערכת על בסיס סקריפט?</w:t>
+      </w:r>
+      <w:r>
+        <w:rPr>
+          <w:rFonts w:asciiTheme="minorBidi" w:hAnsiTheme="minorBidi" w:cstheme="minorBidi"/>
           <w:sz w:val="24"/>
           <w:szCs w:val="24"/>
           <w:rtl/>
@@ -1451,7 +1513,7 @@
         <w:ind w:left="1440"/>
         <w:jc w:val="left"/>
         <w:rPr>
-          <w:rFonts w:cs="David"/>
+          <w:rFonts w:asciiTheme="minorBidi" w:hAnsiTheme="minorBidi" w:cstheme="minorBidi"/>
           <w:sz w:val="24"/>
           <w:szCs w:val="24"/>
         </w:rPr>
@@ -1461,12 +1523,13 @@
       <w:pPr>
         <w:pStyle w:val="IntenseQuote"/>
         <w:rPr>
-          <w:rtl/>
-        </w:rPr>
-      </w:pPr>
-      <w:r>
-        <w:rPr>
-          <w:rFonts w:hint="cs"/>
+          <w:rFonts w:asciiTheme="minorBidi" w:hAnsiTheme="minorBidi" w:cstheme="minorBidi"/>
+          <w:rtl/>
+        </w:rPr>
+      </w:pPr>
+      <w:r>
+        <w:rPr>
+          <w:rFonts w:asciiTheme="minorBidi" w:hAnsiTheme="minorBidi" w:cstheme="minorBidi"/>
           <w:rtl/>
         </w:rPr>
         <w:t xml:space="preserve">תיאור הפתרון </w:t>
@@ -1477,7 +1540,7 @@
         <w:spacing w:line="360" w:lineRule="auto"/>
         <w:jc w:val="left"/>
         <w:rPr>
-          <w:rFonts w:cs="David"/>
+          <w:rFonts w:asciiTheme="minorBidi" w:hAnsiTheme="minorBidi" w:cstheme="minorBidi"/>
           <w:sz w:val="24"/>
           <w:szCs w:val="24"/>
           <w:rtl/>
@@ -1486,67 +1549,70 @@
     </w:p>
     <w:p>
       <w:pPr>
+        <w:pStyle w:val="Heading2"/>
         <w:jc w:val="left"/>
         <w:rPr>
-          <w:highlight w:val="green"/>
-          <w:rtl/>
-        </w:rPr>
-      </w:pPr>
-      <w:r>
-        <w:rPr>
-          <w:rFonts w:hint="cs"/>
-          <w:highlight w:val="green"/>
-          <w:rtl/>
-        </w:rPr>
-        <w:t xml:space="preserve">בשלב ההצעה </w:t>
-      </w:r>
-      <w:r>
-        <w:rPr>
-          <w:rFonts w:hint="cs"/>
-          <w:highlight w:val="green"/>
-          <w:rtl/>
-        </w:rPr>
-        <w:t xml:space="preserve">: </w:t>
-      </w:r>
-      <w:r>
-        <w:rPr>
-          <w:rFonts w:hint="cs"/>
-          <w:highlight w:val="green"/>
-          <w:rtl/>
-        </w:rPr>
-        <w:t>משהו ראשוני   (למשל תכנון  ארכיטקטורת המערכת</w:t>
-      </w:r>
-      <w:r>
-        <w:rPr>
-          <w:rFonts w:hint="cs"/>
-          <w:highlight w:val="green"/>
-          <w:rtl/>
-        </w:rPr>
-        <w:t xml:space="preserve"> ו</w:t>
-      </w:r>
-      <w:r>
-        <w:rPr>
-          <w:rFonts w:hint="cs"/>
-          <w:highlight w:val="green"/>
-          <w:rtl/>
-        </w:rPr>
-        <w:t xml:space="preserve"> תרשימי שימוש</w:t>
-      </w:r>
-      <w:r>
-        <w:rPr>
-          <w:rFonts w:hint="cs"/>
-          <w:highlight w:val="green"/>
-          <w:rtl/>
-        </w:rPr>
-        <w:t xml:space="preserve">) </w:t>
+          <w:rFonts w:asciiTheme="minorBidi" w:hAnsiTheme="minorBidi" w:cstheme="minorBidi"/>
+          <w:b/>
+          <w:bCs/>
+          <w:u w:val="single"/>
+        </w:rPr>
+      </w:pPr>
+      <w:r>
+        <w:rPr>
+          <w:rFonts w:asciiTheme="minorBidi" w:hAnsiTheme="minorBidi" w:cstheme="minorBidi"/>
+          <w:b/>
+          <w:bCs/>
+          <w:u w:val="single"/>
+          <w:rtl/>
+        </w:rPr>
+        <w:t>רשימת\טבלת דרישות</w:t>
       </w:r>
     </w:p>
     <w:p>
       <w:pPr>
+        <w:pStyle w:val="Heading2"/>
+        <w:jc w:val="left"/>
+        <w:rPr>
+          <w:rFonts w:asciiTheme="minorBidi" w:hAnsiTheme="minorBidi" w:cstheme="minorBidi"/>
+        </w:rPr>
+      </w:pPr>
+      <w:r>
+        <w:rPr>
+          <w:rFonts w:asciiTheme="minorBidi" w:hAnsiTheme="minorBidi" w:cstheme="minorBidi"/>
+        </w:rPr>
+        <w:t>Use-case</w:t>
+      </w:r>
+      <w:r>
+        <w:rPr>
+          <w:rFonts w:asciiTheme="minorBidi" w:hAnsiTheme="minorBidi" w:cstheme="minorBidi"/>
+          <w:rtl/>
+        </w:rPr>
+        <w:t xml:space="preserve"> </w:t>
+      </w:r>
+    </w:p>
+    <w:p>
+      <w:pPr>
+        <w:pStyle w:val="Heading2"/>
+        <w:jc w:val="left"/>
+        <w:rPr>
+          <w:rFonts w:asciiTheme="minorBidi" w:hAnsiTheme="minorBidi" w:cstheme="minorBidi"/>
+          <w:rtl/>
+        </w:rPr>
+      </w:pPr>
+      <w:r>
+        <w:rPr>
+          <w:rFonts w:asciiTheme="minorBidi" w:hAnsiTheme="minorBidi" w:cstheme="minorBidi"/>
+        </w:rPr>
+        <w:t>UML</w:t>
+      </w:r>
+    </w:p>
+    <w:p>
+      <w:pPr>
         <w:spacing w:line="360" w:lineRule="auto"/>
         <w:jc w:val="left"/>
         <w:rPr>
-          <w:rFonts w:cs="David"/>
+          <w:rFonts w:asciiTheme="minorBidi" w:hAnsiTheme="minorBidi" w:cstheme="minorBidi"/>
           <w:sz w:val="24"/>
           <w:szCs w:val="24"/>
           <w:rtl/>
@@ -1555,10 +1621,116 @@
     </w:p>
     <w:p>
       <w:pPr>
+        <w:pStyle w:val="IntenseQuote"/>
+        <w:rPr>
+          <w:rFonts w:asciiTheme="minorBidi" w:hAnsiTheme="minorBidi" w:cstheme="minorBidi"/>
+          <w:rtl/>
+        </w:rPr>
+      </w:pPr>
+      <w:r>
+        <w:rPr>
+          <w:rFonts w:asciiTheme="minorBidi" w:hAnsiTheme="minorBidi" w:cstheme="minorBidi"/>
+          <w:rtl/>
+        </w:rPr>
+        <w:t>על הלקוח</w:t>
+      </w:r>
+    </w:p>
+    <w:p>
+      <w:pPr>
+        <w:jc w:val="left"/>
+        <w:rPr>
+          <w:rFonts w:asciiTheme="minorBidi" w:hAnsiTheme="minorBidi" w:cstheme="minorBidi"/>
+          <w:sz w:val="24"/>
+          <w:szCs w:val="24"/>
+        </w:rPr>
+      </w:pPr>
+      <w:r>
+        <w:rPr>
+          <w:rFonts w:asciiTheme="minorBidi" w:hAnsiTheme="minorBidi" w:cstheme="minorBidi" w:hint="cs"/>
+          <w:sz w:val="24"/>
+          <w:szCs w:val="24"/>
+          <w:rtl/>
+        </w:rPr>
+        <w:t xml:space="preserve">ניתן לקרוא על היחידה באתר היחידה </w:t>
+      </w:r>
+      <w:hyperlink r:id="rId9" w:history="1">
+        <w:r>
+          <w:rPr>
+            <w:rStyle w:val="Hyperlink"/>
+            <w:rFonts w:asciiTheme="minorBidi" w:hAnsiTheme="minorBidi" w:cstheme="minorBidi"/>
+            <w:sz w:val="24"/>
+            <w:szCs w:val="24"/>
+          </w:rPr>
+          <w:t>https://www.iaf.org.il/4968-36146-he/IAF.aspx</w:t>
+        </w:r>
+      </w:hyperlink>
+      <w:r>
+        <w:rPr>
+          <w:rFonts w:asciiTheme="minorBidi" w:hAnsiTheme="minorBidi" w:cstheme="minorBidi" w:hint="cs"/>
+          <w:sz w:val="24"/>
+          <w:szCs w:val="24"/>
+          <w:rtl/>
+        </w:rPr>
+        <w:t xml:space="preserve"> </w:t>
+      </w:r>
+      <w:r>
+        <w:rPr>
+          <w:rFonts w:asciiTheme="minorBidi" w:hAnsiTheme="minorBidi" w:cstheme="minorBidi"/>
+          <w:sz w:val="24"/>
+          <w:szCs w:val="24"/>
+          <w:rtl/>
+        </w:rPr>
+        <w:br w:type="page"/>
+      </w:r>
+    </w:p>
+    <w:p>
+      <w:pPr>
+        <w:rPr>
+          <w:rFonts w:asciiTheme="minorBidi" w:hAnsiTheme="minorBidi" w:cstheme="minorBidi"/>
+        </w:rPr>
+      </w:pPr>
+    </w:p>
+    <w:p>
+      <w:pPr>
+        <w:rPr>
+          <w:rFonts w:asciiTheme="minorBidi" w:hAnsiTheme="minorBidi" w:cstheme="minorBidi"/>
+          <w:rtl/>
+        </w:rPr>
+      </w:pPr>
+    </w:p>
+    <w:p>
+      <w:pPr>
+        <w:bidi w:val="0"/>
+        <w:jc w:val="left"/>
+        <w:rPr>
+          <w:rFonts w:asciiTheme="minorBidi" w:hAnsiTheme="minorBidi" w:cstheme="minorBidi"/>
+          <w:sz w:val="44"/>
+          <w:szCs w:val="44"/>
+        </w:rPr>
+      </w:pPr>
+    </w:p>
+    <w:p>
+      <w:pPr>
+        <w:pStyle w:val="IntenseQuote"/>
+        <w:rPr>
+          <w:rFonts w:asciiTheme="minorBidi" w:hAnsiTheme="minorBidi" w:cstheme="minorBidi"/>
+          <w:rtl/>
+        </w:rPr>
+      </w:pPr>
+      <w:r>
+        <w:rPr>
+          <w:rFonts w:asciiTheme="minorBidi" w:hAnsiTheme="minorBidi" w:cstheme="minorBidi"/>
+          <w:rtl/>
+        </w:rPr>
+        <w:t>נספחים</w:t>
+      </w:r>
+    </w:p>
+    <w:p>
+      <w:pPr>
         <w:spacing w:line="360" w:lineRule="auto"/>
         <w:jc w:val="left"/>
         <w:rPr>
-          <w:rFonts w:cs="David"/>
+          <w:rFonts w:asciiTheme="minorBidi" w:hAnsiTheme="minorBidi" w:cstheme="minorBidi"/>
           <w:sz w:val="24"/>
           <w:szCs w:val="24"/>
           <w:rtl/>
@@ -1567,417 +1739,41 @@
     </w:p>
     <w:p>
       <w:pPr>
-        <w:spacing w:line="360" w:lineRule="auto"/>
+        <w:pStyle w:val="Heading2"/>
         <w:jc w:val="left"/>
         <w:rPr>
-          <w:rFonts w:cs="David"/>
-          <w:sz w:val="24"/>
-          <w:szCs w:val="24"/>
-          <w:rtl/>
-        </w:rPr>
-      </w:pPr>
+          <w:rFonts w:asciiTheme="minorBidi" w:hAnsiTheme="minorBidi" w:cstheme="minorBidi"/>
+          <w:b/>
+          <w:bCs/>
+          <w:u w:val="single"/>
+          <w:rtl/>
+        </w:rPr>
+      </w:pPr>
+      <w:r>
+        <w:rPr>
+          <w:rFonts w:asciiTheme="minorBidi" w:hAnsiTheme="minorBidi" w:cstheme="minorBidi"/>
+          <w:b/>
+          <w:bCs/>
+          <w:u w:val="single"/>
+          <w:rtl/>
+        </w:rPr>
+        <w:t>תכנון הפרויקט</w:t>
+      </w:r>
     </w:p>
     <w:p>
       <w:pPr>
-        <w:spacing w:line="360" w:lineRule="auto"/>
-        <w:jc w:val="left"/>
-        <w:rPr>
-          <w:rFonts w:cs="David"/>
-          <w:sz w:val="24"/>
-          <w:szCs w:val="24"/>
+        <w:rPr>
+          <w:rFonts w:asciiTheme="minorBidi" w:hAnsiTheme="minorBidi" w:cstheme="minorBidi"/>
           <w:rtl/>
         </w:rPr>
       </w:pPr>
     </w:p>
     <w:p>
       <w:pPr>
-        <w:spacing w:line="360" w:lineRule="auto"/>
-        <w:jc w:val="left"/>
-        <w:rPr>
-          <w:rFonts w:cs="David"/>
-          <w:sz w:val="24"/>
-          <w:szCs w:val="24"/>
-          <w:rtl/>
-        </w:rPr>
-      </w:pPr>
-      <w:r>
-        <w:rPr>
-          <w:rFonts w:cs="David" w:hint="cs"/>
-          <w:sz w:val="24"/>
-          <w:szCs w:val="24"/>
-          <w:rtl/>
-        </w:rPr>
-        <w:t xml:space="preserve">פרק זה יכיל </w:t>
-      </w:r>
-      <w:r>
-        <w:rPr>
-          <w:rFonts w:cs="David"/>
-          <w:sz w:val="24"/>
-          <w:szCs w:val="24"/>
-          <w:rtl/>
-        </w:rPr>
-        <w:t>ת</w:t>
-      </w:r>
-      <w:r>
-        <w:rPr>
-          <w:rFonts w:cs="David" w:hint="cs"/>
-          <w:sz w:val="24"/>
-          <w:szCs w:val="24"/>
-          <w:rtl/>
-        </w:rPr>
-        <w:t>י</w:t>
-      </w:r>
-      <w:r>
-        <w:rPr>
-          <w:rFonts w:cs="David"/>
-          <w:sz w:val="24"/>
-          <w:szCs w:val="24"/>
-          <w:rtl/>
-        </w:rPr>
-        <w:t>אור הפתרון המוצע</w:t>
-      </w:r>
-      <w:r>
-        <w:rPr>
-          <w:rFonts w:cs="David" w:hint="cs"/>
-          <w:sz w:val="24"/>
-          <w:szCs w:val="24"/>
-          <w:rtl/>
-        </w:rPr>
-        <w:t>:</w:t>
-      </w:r>
-    </w:p>
-    <w:p>
-      <w:pPr>
-        <w:spacing w:line="360" w:lineRule="auto"/>
-        <w:jc w:val="left"/>
-        <w:rPr>
-          <w:rFonts w:cs="David"/>
-          <w:sz w:val="24"/>
-          <w:szCs w:val="24"/>
-          <w:rtl/>
-        </w:rPr>
-      </w:pPr>
-      <w:r>
-        <w:rPr>
-          <w:rFonts w:cs="David" w:hint="cs"/>
-          <w:sz w:val="24"/>
-          <w:szCs w:val="24"/>
-          <w:rtl/>
-        </w:rPr>
-        <w:t xml:space="preserve">ככול שיש -- </w:t>
-      </w:r>
-      <w:r>
-        <w:rPr>
-          <w:rFonts w:cs="David" w:hint="cs"/>
-          <w:sz w:val="24"/>
-          <w:szCs w:val="24"/>
-          <w:rtl/>
-        </w:rPr>
-        <w:t xml:space="preserve"> תרשימי שימוש,  ארכיטקטורת המערכת, אלגוריתמים , תיאור הקוד </w:t>
-      </w:r>
-      <w:r>
-        <w:rPr>
-          <w:rFonts w:cs="David"/>
-          <w:sz w:val="24"/>
-          <w:szCs w:val="24"/>
-          <w:rtl/>
-        </w:rPr>
-        <w:t xml:space="preserve"> </w:t>
-      </w:r>
-    </w:p>
-    <w:p>
-      <w:pPr>
         <w:pStyle w:val="Heading2"/>
         <w:jc w:val="left"/>
         <w:rPr>
-          <w:b/>
-          <w:bCs/>
-          <w:u w:val="single"/>
-          <w:rtl/>
-        </w:rPr>
-      </w:pPr>
-      <w:r>
-        <w:rPr>
-          <w:rFonts w:hint="cs"/>
-          <w:b/>
-          <w:bCs/>
-          <w:u w:val="single"/>
-          <w:rtl/>
-        </w:rPr>
-        <w:t>רשימת\טבלת דרישות</w:t>
-      </w:r>
-    </w:p>
-    <w:p>
-      <w:pPr>
-        <w:pStyle w:val="Heading2"/>
-        <w:jc w:val="left"/>
-        <w:rPr>
-          <w:rtl/>
-        </w:rPr>
-      </w:pPr>
-      <w:r>
-        <w:t>Use-case</w:t>
-      </w:r>
-      <w:r>
-        <w:rPr>
-          <w:rFonts w:hint="cs"/>
-          <w:rtl/>
-        </w:rPr>
-        <w:t xml:space="preserve"> </w:t>
-      </w:r>
-    </w:p>
-    <w:p>
-      <w:pPr>
-        <w:jc w:val="left"/>
-        <w:rPr>
-          <w:rtl/>
-        </w:rPr>
-      </w:pPr>
-    </w:p>
-    <w:p>
-      <w:pPr>
-        <w:pStyle w:val="Heading2"/>
-        <w:jc w:val="left"/>
-        <w:rPr>
-          <w:rtl/>
-        </w:rPr>
-      </w:pPr>
-      <w:r>
-        <w:rPr>
-          <w:rFonts w:hint="cs"/>
-        </w:rPr>
-        <w:t>UML</w:t>
-      </w:r>
-    </w:p>
-    <w:p>
-      <w:pPr>
-        <w:spacing w:line="360" w:lineRule="auto"/>
-        <w:jc w:val="left"/>
-        <w:rPr>
-          <w:rFonts w:cs="David"/>
-          <w:sz w:val="24"/>
-          <w:szCs w:val="24"/>
-          <w:rtl/>
-        </w:rPr>
-      </w:pPr>
-    </w:p>
-    <w:p>
-      <w:pPr>
-        <w:pStyle w:val="IntenseQuote"/>
-        <w:rPr>
-          <w:rtl/>
-        </w:rPr>
-      </w:pPr>
-      <w:r>
-        <w:rPr>
-          <w:rFonts w:hint="cs"/>
-          <w:rtl/>
-        </w:rPr>
-        <w:t>על הלקוח --&gt;</w:t>
-      </w:r>
-      <w:r>
-        <w:rPr>
-          <w:rFonts w:hint="cs"/>
-          <w:rtl/>
-        </w:rPr>
-        <w:t xml:space="preserve"> רלוונטי לפרויקטים 2,4, ו 3א</w:t>
-      </w:r>
-      <w:r>
-        <w:rPr>
-          <w:rFonts w:hint="cs"/>
-          <w:rtl/>
-        </w:rPr>
-        <w:t xml:space="preserve"> </w:t>
-      </w:r>
-    </w:p>
-    <w:p>
-      <w:pPr>
-        <w:spacing w:line="360" w:lineRule="auto"/>
-        <w:jc w:val="left"/>
-        <w:rPr>
-          <w:rFonts w:cs="David"/>
-          <w:sz w:val="24"/>
-          <w:szCs w:val="24"/>
-          <w:rtl/>
-        </w:rPr>
-      </w:pPr>
-      <w:r>
-        <w:rPr>
-          <w:rFonts w:cs="David" w:hint="cs"/>
-          <w:sz w:val="24"/>
-          <w:szCs w:val="24"/>
-          <w:rtl/>
-        </w:rPr>
-        <w:t>יש לכם לקוח ?</w:t>
-      </w:r>
-      <w:r>
-        <w:rPr>
-          <w:rFonts w:cs="David" w:hint="cs"/>
-          <w:sz w:val="24"/>
-          <w:szCs w:val="24"/>
-        </w:rPr>
-        <w:t xml:space="preserve"> </w:t>
-      </w:r>
-      <w:r>
-        <w:rPr>
-          <w:rFonts w:cs="David" w:hint="cs"/>
-          <w:sz w:val="24"/>
-          <w:szCs w:val="24"/>
-          <w:rtl/>
-        </w:rPr>
-        <w:t xml:space="preserve">ספרו מי זה... </w:t>
-      </w:r>
-      <w:r>
-        <w:rPr>
-          <mc:AlternateContent>
-            <mc:Choice Requires="w16se">
-              <w:rFonts w:cs="David"/>
-            </mc:Choice>
-            <mc:Fallback>
-              <w:rFonts w:ascii="Segoe UI Emoji" w:eastAsia="Segoe UI Emoji" w:hAnsi="Segoe UI Emoji" w:cs="Segoe UI Emoji"/>
-            </mc:Fallback>
-          </mc:AlternateContent>
-          <w:sz w:val="24"/>
-          <w:szCs w:val="24"/>
-        </w:rPr>
-        <mc:AlternateContent>
-          <mc:Choice Requires="w16se">
-            <w16se:symEx w16se:font="Segoe UI Emoji" w16se:char="1F60A"/>
-          </mc:Choice>
-          <mc:Fallback>
-            <w:t>😊</w:t>
-          </mc:Fallback>
-        </mc:AlternateContent>
-      </w:r>
-    </w:p>
-    <w:p>
-      <w:pPr>
-        <w:bidi w:val="0"/>
-        <w:jc w:val="left"/>
-        <w:rPr>
-          <w:rFonts w:cs="David"/>
-          <w:sz w:val="24"/>
-          <w:szCs w:val="24"/>
-        </w:rPr>
-      </w:pPr>
-      <w:r>
-        <w:rPr>
-          <w:rFonts w:cs="David"/>
-          <w:sz w:val="24"/>
-          <w:szCs w:val="24"/>
-          <w:rtl/>
-        </w:rPr>
-        <w:br w:type="page"/>
-      </w:r>
-    </w:p>
-    <w:p>
-      <w:pPr>
-        <w:rPr>
-          <w:rtl/>
-        </w:rPr>
-      </w:pPr>
-    </w:p>
-    <w:p>
-      <w:pPr>
-        <w:rPr>
-          <w:rtl/>
-        </w:rPr>
-      </w:pPr>
-    </w:p>
-    <w:p>
-      <w:pPr>
-        <w:bidi w:val="0"/>
-        <w:jc w:val="left"/>
-        <w:rPr>
-          <w:sz w:val="44"/>
-          <w:szCs w:val="44"/>
-        </w:rPr>
-      </w:pPr>
-    </w:p>
-    <w:p>
-      <w:pPr>
-        <w:pStyle w:val="IntenseQuote"/>
-        <w:rPr>
-          <w:rtl/>
-        </w:rPr>
-      </w:pPr>
-      <w:r>
-        <w:rPr>
-          <w:rFonts w:hint="cs"/>
-          <w:rtl/>
-        </w:rPr>
-        <w:t>נספחים</w:t>
-      </w:r>
-    </w:p>
-    <w:p>
-      <w:pPr>
-        <w:spacing w:line="360" w:lineRule="auto"/>
-        <w:jc w:val="left"/>
-        <w:rPr>
-          <w:rFonts w:cs="David"/>
-          <w:sz w:val="24"/>
-          <w:szCs w:val="24"/>
-          <w:rtl/>
-        </w:rPr>
-      </w:pPr>
-    </w:p>
-    <w:p>
-      <w:pPr>
-        <w:pStyle w:val="Heading2"/>
-        <w:jc w:val="left"/>
-        <w:rPr>
-          <w:b/>
-          <w:bCs/>
-          <w:u w:val="single"/>
-          <w:rtl/>
-        </w:rPr>
-      </w:pPr>
-      <w:r>
-        <w:rPr>
-          <w:rFonts w:hint="cs"/>
-          <w:b/>
-          <w:bCs/>
-          <w:u w:val="single"/>
-          <w:rtl/>
-        </w:rPr>
-        <w:t>תכנון הפרויקט</w:t>
-      </w:r>
-    </w:p>
-    <w:p>
-      <w:pPr>
-        <w:rPr>
-          <w:rtl/>
-        </w:rPr>
-      </w:pPr>
-      <w:r>
-        <w:rPr>
-          <w:rFonts w:hint="cs"/>
-          <w:highlight w:val="green"/>
-          <w:rtl/>
-        </w:rPr>
-        <w:t xml:space="preserve">נדרש בשלב ההצעה </w:t>
-      </w:r>
-      <w:r>
-        <w:rPr>
-          <w:highlight w:val="green"/>
-          <w:rtl/>
-        </w:rPr>
-        <w:t>–</w:t>
-      </w:r>
-      <w:r>
-        <w:rPr>
-          <w:rFonts w:hint="cs"/>
-          <w:highlight w:val="green"/>
-          <w:rtl/>
-        </w:rPr>
-        <w:t xml:space="preserve"> משהו ראשוני</w:t>
-      </w:r>
-    </w:p>
-    <w:p>
-      <w:pPr>
-        <w:pStyle w:val="Heading2"/>
-        <w:jc w:val="left"/>
-        <w:rPr>
+          <w:rFonts w:asciiTheme="minorBidi" w:hAnsiTheme="minorBidi" w:cstheme="minorBidi"/>
           <w:rtl/>
         </w:rPr>
       </w:pPr>
@@ -2002,7 +1798,7 @@
             <w:pPr>
               <w:spacing w:line="360" w:lineRule="auto"/>
               <w:rPr>
-                <w:rFonts w:cs="David"/>
+                <w:rFonts w:asciiTheme="minorBidi" w:hAnsiTheme="minorBidi"/>
                 <w:sz w:val="28"/>
                 <w:szCs w:val="28"/>
                 <w:rtl/>
@@ -2010,12 +1806,11 @@
             </w:pPr>
             <w:r>
               <w:rPr>
-                <w:rFonts w:cs="David" w:hint="cs"/>
-                <w:sz w:val="28"/>
-                <w:szCs w:val="28"/>
-                <w:rtl/>
-              </w:rPr>
-              <w:t>4.10.</w:t>
+                <w:rFonts w:asciiTheme="minorBidi" w:hAnsiTheme="minorBidi"/>
+                <w:sz w:val="28"/>
+                <w:szCs w:val="28"/>
+              </w:rPr>
+              <w:t>30.11</w:t>
             </w:r>
           </w:p>
         </w:tc>
@@ -2027,47 +1822,44 @@
             <w:pPr>
               <w:spacing w:line="360" w:lineRule="auto"/>
               <w:rPr>
-                <w:rFonts w:cs="David"/>
-                <w:sz w:val="28"/>
-                <w:szCs w:val="28"/>
-                <w:rtl/>
+                <w:rFonts w:asciiTheme="minorBidi" w:hAnsiTheme="minorBidi"/>
+                <w:sz w:val="28"/>
+                <w:szCs w:val="28"/>
               </w:rPr>
             </w:pPr>
             <w:r>
               <w:rPr>
-                <w:rFonts w:cs="David" w:hint="cs"/>
-                <w:sz w:val="28"/>
-                <w:szCs w:val="28"/>
-                <w:rtl/>
-              </w:rPr>
-              <w:t>&lt;&lt;</w:t>
+                <w:rFonts w:asciiTheme="minorBidi" w:hAnsiTheme="minorBidi"/>
+                <w:sz w:val="28"/>
+                <w:szCs w:val="28"/>
+                <w:rtl/>
+              </w:rPr>
+              <w:t xml:space="preserve">למידת מערכות </w:t>
             </w:r>
             <w:r>
               <w:rPr>
-                <w:rFonts w:cs="David" w:hint="cs"/>
-                <w:sz w:val="28"/>
-                <w:szCs w:val="28"/>
-                <w:rtl/>
-              </w:rPr>
-              <w:t>פגישת הכרות עם הלקוח</w:t>
+                <w:rFonts w:asciiTheme="minorBidi" w:hAnsiTheme="minorBidi"/>
+                <w:sz w:val="28"/>
+                <w:szCs w:val="28"/>
+              </w:rPr>
+              <w:t>Hadoop</w:t>
             </w:r>
             <w:r>
               <w:rPr>
-                <w:rFonts w:cs="David" w:hint="cs"/>
-                <w:sz w:val="28"/>
-                <w:szCs w:val="28"/>
-                <w:rtl/>
-              </w:rPr>
-              <w:t xml:space="preserve"> </w:t>
+                <w:rFonts w:asciiTheme="minorBidi" w:hAnsiTheme="minorBidi"/>
+                <w:sz w:val="28"/>
+                <w:szCs w:val="28"/>
+                <w:rtl/>
+              </w:rPr>
+              <w:t xml:space="preserve"> ותכנון מערכת </w:t>
             </w:r>
             <w:r>
               <w:rPr>
-                <w:rFonts w:cs="David" w:hint="cs"/>
-                <w:sz w:val="28"/>
-                <w:szCs w:val="28"/>
-                <w:rtl/>
-              </w:rPr>
-              <w:t>&gt;&gt;</w:t>
+                <w:rFonts w:asciiTheme="minorBidi" w:hAnsiTheme="minorBidi"/>
+                <w:sz w:val="28"/>
+                <w:szCs w:val="28"/>
+              </w:rPr>
+              <w:t>Geohash</w:t>
             </w:r>
           </w:p>
         </w:tc>
@@ -2081,245 +1873,7 @@
             <w:pPr>
               <w:spacing w:line="360" w:lineRule="auto"/>
               <w:rPr>
-                <w:rFonts w:cs="David"/>
-                <w:sz w:val="28"/>
-                <w:szCs w:val="28"/>
-                <w:rtl/>
-              </w:rPr>
-            </w:pPr>
-          </w:p>
-        </w:tc>
-        <w:tc>
-          <w:tcPr>
-            <w:tcW w:w="5716" w:type="dxa"/>
-          </w:tcPr>
-          <w:p>
-            <w:pPr>
-              <w:spacing w:line="360" w:lineRule="auto"/>
-              <w:rPr>
-                <w:rFonts w:cs="David"/>
-                <w:sz w:val="28"/>
-                <w:szCs w:val="28"/>
-                <w:rtl/>
-              </w:rPr>
-            </w:pPr>
-          </w:p>
-        </w:tc>
-      </w:tr>
-      <w:tr>
-        <w:tc>
-          <w:tcPr>
-            <w:tcW w:w="2840" w:type="dxa"/>
-          </w:tcPr>
-          <w:p>
-            <w:pPr>
-              <w:spacing w:line="360" w:lineRule="auto"/>
-              <w:rPr>
-                <w:rFonts w:cs="David"/>
-                <w:sz w:val="28"/>
-                <w:szCs w:val="28"/>
-                <w:rtl/>
-              </w:rPr>
-            </w:pPr>
-          </w:p>
-        </w:tc>
-        <w:tc>
-          <w:tcPr>
-            <w:tcW w:w="5716" w:type="dxa"/>
-          </w:tcPr>
-          <w:p>
-            <w:pPr>
-              <w:spacing w:line="360" w:lineRule="auto"/>
-              <w:rPr>
-                <w:rFonts w:cs="David"/>
-                <w:sz w:val="28"/>
-                <w:szCs w:val="28"/>
-                <w:rtl/>
-              </w:rPr>
-            </w:pPr>
-          </w:p>
-        </w:tc>
-      </w:tr>
-      <w:tr>
-        <w:tc>
-          <w:tcPr>
-            <w:tcW w:w="2840" w:type="dxa"/>
-          </w:tcPr>
-          <w:p>
-            <w:pPr>
-              <w:spacing w:line="360" w:lineRule="auto"/>
-              <w:rPr>
-                <w:rFonts w:cs="David"/>
-                <w:sz w:val="28"/>
-                <w:szCs w:val="28"/>
-                <w:rtl/>
-              </w:rPr>
-            </w:pPr>
-          </w:p>
-        </w:tc>
-        <w:tc>
-          <w:tcPr>
-            <w:tcW w:w="5716" w:type="dxa"/>
-          </w:tcPr>
-          <w:p>
-            <w:pPr>
-              <w:spacing w:line="360" w:lineRule="auto"/>
-              <w:rPr>
-                <w:rFonts w:cs="David"/>
-                <w:sz w:val="28"/>
-                <w:szCs w:val="28"/>
-                <w:rtl/>
-              </w:rPr>
-            </w:pPr>
-          </w:p>
-        </w:tc>
-      </w:tr>
-      <w:tr>
-        <w:tc>
-          <w:tcPr>
-            <w:tcW w:w="2840" w:type="dxa"/>
-          </w:tcPr>
-          <w:p>
-            <w:pPr>
-              <w:spacing w:line="360" w:lineRule="auto"/>
-              <w:rPr>
-                <w:rFonts w:cs="David"/>
-                <w:sz w:val="28"/>
-                <w:szCs w:val="28"/>
-                <w:rtl/>
-              </w:rPr>
-            </w:pPr>
-          </w:p>
-        </w:tc>
-        <w:tc>
-          <w:tcPr>
-            <w:tcW w:w="5716" w:type="dxa"/>
-          </w:tcPr>
-          <w:p>
-            <w:pPr>
-              <w:spacing w:line="360" w:lineRule="auto"/>
-              <w:rPr>
-                <w:rFonts w:cs="David"/>
-                <w:sz w:val="28"/>
-                <w:szCs w:val="28"/>
-                <w:rtl/>
-              </w:rPr>
-            </w:pPr>
-          </w:p>
-        </w:tc>
-      </w:tr>
-      <w:tr>
-        <w:tc>
-          <w:tcPr>
-            <w:tcW w:w="2840" w:type="dxa"/>
-          </w:tcPr>
-          <w:p>
-            <w:pPr>
-              <w:spacing w:line="360" w:lineRule="auto"/>
-              <w:rPr>
-                <w:rFonts w:cs="David"/>
-                <w:sz w:val="28"/>
-                <w:szCs w:val="28"/>
-                <w:rtl/>
-              </w:rPr>
-            </w:pPr>
-          </w:p>
-        </w:tc>
-        <w:tc>
-          <w:tcPr>
-            <w:tcW w:w="5716" w:type="dxa"/>
-          </w:tcPr>
-          <w:p>
-            <w:pPr>
-              <w:spacing w:line="360" w:lineRule="auto"/>
-              <w:rPr>
-                <w:rFonts w:cs="David"/>
-                <w:sz w:val="28"/>
-                <w:szCs w:val="28"/>
-                <w:rtl/>
-              </w:rPr>
-            </w:pPr>
-          </w:p>
-        </w:tc>
-      </w:tr>
-      <w:tr>
-        <w:tc>
-          <w:tcPr>
-            <w:tcW w:w="2840" w:type="dxa"/>
-          </w:tcPr>
-          <w:p>
-            <w:pPr>
-              <w:spacing w:line="360" w:lineRule="auto"/>
-              <w:rPr>
-                <w:rFonts w:cs="David"/>
-                <w:sz w:val="28"/>
-                <w:szCs w:val="28"/>
-                <w:rtl/>
-              </w:rPr>
-            </w:pPr>
-          </w:p>
-        </w:tc>
-        <w:tc>
-          <w:tcPr>
-            <w:tcW w:w="5716" w:type="dxa"/>
-          </w:tcPr>
-          <w:p>
-            <w:pPr>
-              <w:spacing w:line="360" w:lineRule="auto"/>
-              <w:rPr>
-                <w:rFonts w:cs="David"/>
-                <w:sz w:val="28"/>
-                <w:szCs w:val="28"/>
-                <w:rtl/>
-              </w:rPr>
-            </w:pPr>
-          </w:p>
-        </w:tc>
-      </w:tr>
-      <w:tr>
-        <w:tc>
-          <w:tcPr>
-            <w:tcW w:w="2840" w:type="dxa"/>
-          </w:tcPr>
-          <w:p>
-            <w:pPr>
-              <w:spacing w:line="360" w:lineRule="auto"/>
-              <w:rPr>
-                <w:rFonts w:cs="David"/>
-                <w:sz w:val="28"/>
-                <w:szCs w:val="28"/>
-                <w:rtl/>
-              </w:rPr>
-            </w:pPr>
-          </w:p>
-        </w:tc>
-        <w:tc>
-          <w:tcPr>
-            <w:tcW w:w="5716" w:type="dxa"/>
-          </w:tcPr>
-          <w:p>
-            <w:pPr>
-              <w:spacing w:line="360" w:lineRule="auto"/>
-              <w:rPr>
-                <w:rFonts w:cs="David"/>
-                <w:sz w:val="28"/>
-                <w:szCs w:val="28"/>
-                <w:rtl/>
-              </w:rPr>
-            </w:pPr>
-          </w:p>
-        </w:tc>
-      </w:tr>
-      <w:tr>
-        <w:tc>
-          <w:tcPr>
-            <w:tcW w:w="2840" w:type="dxa"/>
-          </w:tcPr>
-          <w:p>
-            <w:pPr>
-              <w:spacing w:line="360" w:lineRule="auto"/>
-              <w:rPr>
-                <w:rFonts w:cs="David"/>
+                <w:rFonts w:asciiTheme="minorBidi" w:hAnsiTheme="minorBidi"/>
                 <w:sz w:val="28"/>
                 <w:szCs w:val="28"/>
                 <w:rtl/>
@@ -2327,12 +1881,11 @@
             </w:pPr>
             <w:r>
               <w:rPr>
-                <w:rFonts w:cs="David" w:hint="cs"/>
-                <w:sz w:val="28"/>
-                <w:szCs w:val="28"/>
-                <w:rtl/>
-              </w:rPr>
-              <w:t>22.2.13</w:t>
+                <w:rFonts w:asciiTheme="minorBidi" w:hAnsiTheme="minorBidi"/>
+                <w:sz w:val="28"/>
+                <w:szCs w:val="28"/>
+              </w:rPr>
+              <w:t>15.12</w:t>
             </w:r>
           </w:p>
         </w:tc>
@@ -2344,7 +1897,7 @@
             <w:pPr>
               <w:spacing w:line="360" w:lineRule="auto"/>
               <w:rPr>
-                <w:rFonts w:cs="David"/>
+                <w:rFonts w:asciiTheme="minorBidi" w:hAnsiTheme="minorBidi"/>
                 <w:sz w:val="28"/>
                 <w:szCs w:val="28"/>
                 <w:rtl/>
@@ -2352,30 +1905,12 @@
             </w:pPr>
             <w:r>
               <w:rPr>
-                <w:rFonts w:cs="David" w:hint="cs"/>
-                <w:sz w:val="28"/>
-                <w:szCs w:val="28"/>
-                <w:rtl/>
-              </w:rPr>
-              <w:t>&lt;&lt;</w:t>
-            </w:r>
-            <w:r>
-              <w:rPr>
-                <w:rFonts w:cs="David" w:hint="cs"/>
-                <w:sz w:val="28"/>
-                <w:szCs w:val="28"/>
-                <w:rtl/>
-              </w:rPr>
-              <w:t>סיום פיתוח שרת</w:t>
-            </w:r>
-            <w:r>
-              <w:rPr>
-                <w:rFonts w:cs="David" w:hint="cs"/>
-                <w:sz w:val="28"/>
-                <w:szCs w:val="28"/>
-                <w:rtl/>
-              </w:rPr>
-              <w:t>&gt;&gt;</w:t>
+                <w:rFonts w:asciiTheme="minorBidi" w:hAnsiTheme="minorBidi" w:hint="cs"/>
+                <w:sz w:val="28"/>
+                <w:szCs w:val="28"/>
+                <w:rtl/>
+              </w:rPr>
+              <w:t>הקמת מסד נתונים למערכת ומערכת הזנת נתונים</w:t>
             </w:r>
           </w:p>
         </w:tc>
@@ -2389,20 +1924,90 @@
             <w:pPr>
               <w:spacing w:line="360" w:lineRule="auto"/>
               <w:rPr>
-                <w:rFonts w:cs="David"/>
-                <w:sz w:val="28"/>
-                <w:szCs w:val="28"/>
-                <w:rtl/>
+                <w:rFonts w:asciiTheme="minorBidi" w:hAnsiTheme="minorBidi"/>
+                <w:sz w:val="28"/>
+                <w:szCs w:val="28"/>
               </w:rPr>
             </w:pPr>
             <w:r>
               <w:rPr>
-                <w:rFonts w:cs="David" w:hint="cs"/>
-                <w:sz w:val="28"/>
-                <w:szCs w:val="28"/>
-                <w:rtl/>
-              </w:rPr>
-              <w:t>22.3.13</w:t>
+                <w:rFonts w:asciiTheme="minorBidi" w:hAnsiTheme="minorBidi"/>
+                <w:sz w:val="28"/>
+                <w:szCs w:val="28"/>
+                <w:rtl/>
+              </w:rPr>
+              <w:t>30.12</w:t>
+            </w:r>
+          </w:p>
+          <w:p>
+            <w:pPr>
+              <w:spacing w:line="360" w:lineRule="auto"/>
+              <w:rPr>
+                <w:rFonts w:asciiTheme="minorBidi" w:hAnsiTheme="minorBidi"/>
+                <w:sz w:val="28"/>
+                <w:szCs w:val="28"/>
+                <w:rtl/>
+              </w:rPr>
+            </w:pPr>
+          </w:p>
+        </w:tc>
+        <w:tc>
+          <w:tcPr>
+            <w:tcW w:w="5716" w:type="dxa"/>
+          </w:tcPr>
+          <w:p>
+            <w:pPr>
+              <w:spacing w:line="360" w:lineRule="auto"/>
+              <w:rPr>
+                <w:rFonts w:asciiTheme="minorBidi" w:hAnsiTheme="minorBidi"/>
+                <w:sz w:val="28"/>
+                <w:szCs w:val="28"/>
+                <w:rtl/>
+              </w:rPr>
+            </w:pPr>
+            <w:r>
+              <w:rPr>
+                <w:rFonts w:asciiTheme="minorBidi" w:hAnsiTheme="minorBidi"/>
+                <w:sz w:val="28"/>
+                <w:szCs w:val="28"/>
+                <w:rtl/>
+              </w:rPr>
+              <w:t xml:space="preserve">תכנון מערכת למידה ומערכת אוטומטית להעברת מידע לשרת בעזרת </w:t>
+            </w:r>
+            <w:r>
+              <w:rPr>
+                <w:rFonts w:asciiTheme="minorBidi" w:hAnsiTheme="minorBidi"/>
+                <w:sz w:val="28"/>
+                <w:szCs w:val="28"/>
+              </w:rPr>
+              <w:t>MapReduce</w:t>
+            </w:r>
+          </w:p>
+        </w:tc>
+      </w:tr>
+      <w:tr>
+        <w:tc>
+          <w:tcPr>
+            <w:tcW w:w="2840" w:type="dxa"/>
+          </w:tcPr>
+          <w:p>
+            <w:pPr>
+              <w:spacing w:line="360" w:lineRule="auto"/>
+              <w:rPr>
+                <w:rFonts w:asciiTheme="minorBidi" w:hAnsiTheme="minorBidi"/>
+                <w:sz w:val="28"/>
+                <w:szCs w:val="28"/>
+                <w:rtl/>
+              </w:rPr>
+            </w:pPr>
+            <w:r>
+              <w:rPr>
+                <w:rFonts w:asciiTheme="minorBidi" w:hAnsiTheme="minorBidi"/>
+                <w:sz w:val="28"/>
+                <w:szCs w:val="28"/>
+                <w:rtl/>
+              </w:rPr>
+              <w:t>30.01.22</w:t>
             </w:r>
           </w:p>
         </w:tc>
@@ -2414,12 +2019,305 @@
             <w:pPr>
               <w:spacing w:line="360" w:lineRule="auto"/>
               <w:rPr>
-                <w:rFonts w:cs="David"/>
+                <w:rFonts w:asciiTheme="minorBidi" w:hAnsiTheme="minorBidi"/>
                 <w:sz w:val="28"/>
                 <w:szCs w:val="28"/>
                 <w:rtl/>
               </w:rPr>
             </w:pPr>
+            <w:r>
+              <w:rPr>
+                <w:rFonts w:asciiTheme="minorBidi" w:hAnsiTheme="minorBidi"/>
+                <w:sz w:val="28"/>
+                <w:szCs w:val="28"/>
+                <w:rtl/>
+              </w:rPr>
+              <w:t>סיום בניית מודל אלפה ראשוני</w:t>
+            </w:r>
+          </w:p>
+        </w:tc>
+      </w:tr>
+      <w:tr>
+        <w:tc>
+          <w:tcPr>
+            <w:tcW w:w="2840" w:type="dxa"/>
+          </w:tcPr>
+          <w:p>
+            <w:pPr>
+              <w:spacing w:line="360" w:lineRule="auto"/>
+              <w:rPr>
+                <w:rFonts w:asciiTheme="minorBidi" w:hAnsiTheme="minorBidi"/>
+                <w:sz w:val="28"/>
+                <w:szCs w:val="28"/>
+                <w:rtl/>
+              </w:rPr>
+            </w:pPr>
+          </w:p>
+        </w:tc>
+        <w:tc>
+          <w:tcPr>
+            <w:tcW w:w="5716" w:type="dxa"/>
+          </w:tcPr>
+          <w:p>
+            <w:pPr>
+              <w:spacing w:line="360" w:lineRule="auto"/>
+              <w:rPr>
+                <w:rFonts w:asciiTheme="minorBidi" w:hAnsiTheme="minorBidi"/>
+                <w:sz w:val="28"/>
+                <w:szCs w:val="28"/>
+                <w:rtl/>
+              </w:rPr>
+            </w:pPr>
+            <w:r>
+              <w:rPr>
+                <w:rFonts w:asciiTheme="minorBidi" w:hAnsiTheme="minorBidi" w:hint="cs"/>
+                <w:sz w:val="28"/>
+                <w:szCs w:val="28"/>
+                <w:rtl/>
+              </w:rPr>
+              <w:t>יצירת מחולל מסלולים לבדיקה</w:t>
+            </w:r>
+          </w:p>
+        </w:tc>
+      </w:tr>
+      <w:tr>
+        <w:tc>
+          <w:tcPr>
+            <w:tcW w:w="2840" w:type="dxa"/>
+          </w:tcPr>
+          <w:p>
+            <w:pPr>
+              <w:spacing w:line="360" w:lineRule="auto"/>
+              <w:rPr>
+                <w:rFonts w:asciiTheme="minorBidi" w:hAnsiTheme="minorBidi"/>
+                <w:sz w:val="28"/>
+                <w:szCs w:val="28"/>
+                <w:rtl/>
+              </w:rPr>
+            </w:pPr>
+            <w:r>
+              <w:rPr>
+                <w:rFonts w:asciiTheme="minorBidi" w:hAnsiTheme="minorBidi"/>
+                <w:sz w:val="28"/>
+                <w:szCs w:val="28"/>
+                <w:rtl/>
+              </w:rPr>
+              <w:t>28.02.22</w:t>
+            </w:r>
+          </w:p>
+        </w:tc>
+        <w:tc>
+          <w:tcPr>
+            <w:tcW w:w="5716" w:type="dxa"/>
+          </w:tcPr>
+          <w:p>
+            <w:pPr>
+              <w:spacing w:line="360" w:lineRule="auto"/>
+              <w:rPr>
+                <w:rFonts w:asciiTheme="minorBidi" w:hAnsiTheme="minorBidi"/>
+                <w:sz w:val="28"/>
+                <w:szCs w:val="28"/>
+                <w:rtl/>
+              </w:rPr>
+            </w:pPr>
+            <w:r>
+              <w:rPr>
+                <w:rFonts w:asciiTheme="minorBidi" w:hAnsiTheme="minorBidi"/>
+                <w:sz w:val="28"/>
+                <w:szCs w:val="28"/>
+                <w:rtl/>
+              </w:rPr>
+              <w:t xml:space="preserve">בניית מערך/סקריפט הפצה כללי לכלל מערכת </w:t>
+            </w:r>
+            <w:r>
+              <w:rPr>
+                <w:rFonts w:asciiTheme="minorBidi" w:hAnsiTheme="minorBidi"/>
+                <w:sz w:val="28"/>
+                <w:szCs w:val="28"/>
+              </w:rPr>
+              <w:t>Hadoop</w:t>
+            </w:r>
+            <w:r>
+              <w:rPr>
+                <w:rFonts w:asciiTheme="minorBidi" w:hAnsiTheme="minorBidi"/>
+                <w:sz w:val="28"/>
+                <w:szCs w:val="28"/>
+                <w:rtl/>
+              </w:rPr>
+              <w:t xml:space="preserve"> למספר מחשבים רב</w:t>
+            </w:r>
+          </w:p>
+        </w:tc>
+      </w:tr>
+      <w:tr>
+        <w:tc>
+          <w:tcPr>
+            <w:tcW w:w="2840" w:type="dxa"/>
+          </w:tcPr>
+          <w:p>
+            <w:pPr>
+              <w:bidi w:val="0"/>
+              <w:spacing w:line="360" w:lineRule="auto"/>
+              <w:rPr>
+                <w:rFonts w:asciiTheme="minorBidi" w:hAnsiTheme="minorBidi"/>
+                <w:sz w:val="28"/>
+                <w:szCs w:val="28"/>
+              </w:rPr>
+            </w:pPr>
+            <w:r>
+              <w:rPr>
+                <w:rFonts w:asciiTheme="minorBidi" w:hAnsiTheme="minorBidi"/>
+                <w:sz w:val="28"/>
+                <w:szCs w:val="28"/>
+              </w:rPr>
+              <w:t>30.04.22</w:t>
+            </w:r>
+          </w:p>
+        </w:tc>
+        <w:tc>
+          <w:tcPr>
+            <w:tcW w:w="5716" w:type="dxa"/>
+          </w:tcPr>
+          <w:p>
+            <w:pPr>
+              <w:spacing w:line="360" w:lineRule="auto"/>
+              <w:rPr>
+                <w:rFonts w:asciiTheme="minorBidi" w:hAnsiTheme="minorBidi"/>
+                <w:sz w:val="28"/>
+                <w:szCs w:val="28"/>
+                <w:rtl/>
+              </w:rPr>
+            </w:pPr>
+            <w:r>
+              <w:rPr>
+                <w:rFonts w:asciiTheme="minorBidi" w:hAnsiTheme="minorBidi" w:hint="cs"/>
+                <w:sz w:val="28"/>
+                <w:szCs w:val="28"/>
+                <w:rtl/>
+              </w:rPr>
+              <w:t>הטמעת אלגוריתמים</w:t>
+            </w:r>
+            <w:r>
+              <w:rPr>
+                <w:rFonts w:asciiTheme="minorBidi" w:hAnsiTheme="minorBidi" w:hint="cs"/>
+                <w:sz w:val="28"/>
+                <w:szCs w:val="28"/>
+                <w:rtl/>
+              </w:rPr>
+              <w:t xml:space="preserve"> לחישוב ביצועים</w:t>
+            </w:r>
+          </w:p>
+        </w:tc>
+      </w:tr>
+      <w:tr>
+        <w:tc>
+          <w:tcPr>
+            <w:tcW w:w="2840" w:type="dxa"/>
+          </w:tcPr>
+          <w:p>
+            <w:pPr>
+              <w:spacing w:line="360" w:lineRule="auto"/>
+              <w:rPr>
+                <w:rFonts w:asciiTheme="minorBidi" w:hAnsiTheme="minorBidi"/>
+                <w:sz w:val="28"/>
+                <w:szCs w:val="28"/>
+                <w:rtl/>
+              </w:rPr>
+            </w:pPr>
+            <w:r>
+              <w:rPr>
+                <w:rFonts w:asciiTheme="minorBidi" w:hAnsiTheme="minorBidi"/>
+                <w:sz w:val="28"/>
+                <w:szCs w:val="28"/>
+              </w:rPr>
+              <w:t>01.06.22</w:t>
+            </w:r>
+          </w:p>
+        </w:tc>
+        <w:tc>
+          <w:tcPr>
+            <w:tcW w:w="5716" w:type="dxa"/>
+          </w:tcPr>
+          <w:p>
+            <w:pPr>
+              <w:spacing w:line="360" w:lineRule="auto"/>
+              <w:rPr>
+                <w:rFonts w:asciiTheme="minorBidi" w:hAnsiTheme="minorBidi"/>
+                <w:sz w:val="28"/>
+                <w:szCs w:val="28"/>
+                <w:rtl/>
+              </w:rPr>
+            </w:pPr>
+            <w:r>
+              <w:rPr>
+                <w:rFonts w:asciiTheme="minorBidi" w:hAnsiTheme="minorBidi" w:hint="cs"/>
+                <w:sz w:val="28"/>
+                <w:szCs w:val="28"/>
+                <w:rtl/>
+              </w:rPr>
+              <w:t>הרצות וביצועי</w:t>
+            </w:r>
+            <w:r>
+              <w:rPr>
+                <w:rFonts w:asciiTheme="minorBidi" w:hAnsiTheme="minorBidi" w:hint="cs"/>
+                <w:sz w:val="28"/>
+                <w:szCs w:val="28"/>
+                <w:rtl/>
+              </w:rPr>
+              <w:t xml:space="preserve"> מערכת</w:t>
+            </w:r>
+          </w:p>
+        </w:tc>
+      </w:tr>
+      <w:tr>
+        <w:tc>
+          <w:tcPr>
+            <w:tcW w:w="2840" w:type="dxa"/>
+          </w:tcPr>
+          <w:p>
+            <w:pPr>
+              <w:spacing w:line="360" w:lineRule="auto"/>
+              <w:rPr>
+                <w:rFonts w:asciiTheme="minorBidi" w:hAnsiTheme="minorBidi"/>
+                <w:sz w:val="28"/>
+                <w:szCs w:val="28"/>
+                <w:rtl/>
+              </w:rPr>
+            </w:pPr>
+            <w:r>
+              <w:rPr>
+                <w:rFonts w:asciiTheme="minorBidi" w:hAnsiTheme="minorBidi"/>
+                <w:sz w:val="28"/>
+                <w:szCs w:val="28"/>
+                <w:rtl/>
+              </w:rPr>
+              <w:t>30.06.22</w:t>
+            </w:r>
+          </w:p>
+        </w:tc>
+        <w:tc>
+          <w:tcPr>
+            <w:tcW w:w="5716" w:type="dxa"/>
+          </w:tcPr>
+          <w:p>
+            <w:pPr>
+              <w:spacing w:line="360" w:lineRule="auto"/>
+              <w:rPr>
+                <w:rFonts w:asciiTheme="minorBidi" w:hAnsiTheme="minorBidi"/>
+                <w:sz w:val="28"/>
+                <w:szCs w:val="28"/>
+                <w:rtl/>
+              </w:rPr>
+            </w:pPr>
+            <w:r>
+              <w:rPr>
+                <w:rFonts w:asciiTheme="minorBidi" w:hAnsiTheme="minorBidi"/>
+                <w:sz w:val="28"/>
+                <w:szCs w:val="28"/>
+                <w:rtl/>
+              </w:rPr>
+              <w:t>סיום פרוייקט?</w:t>
+            </w:r>
           </w:p>
         </w:tc>
       </w:tr>
@@ -2428,7 +2326,7 @@
       <w:pPr>
         <w:spacing w:line="360" w:lineRule="auto"/>
         <w:rPr>
-          <w:rFonts w:cs="David"/>
+          <w:rFonts w:asciiTheme="minorBidi" w:hAnsiTheme="minorBidi" w:cstheme="minorBidi"/>
           <w:b/>
           <w:bCs/>
           <w:sz w:val="28"/>
@@ -2439,8 +2337,8 @@
       </w:pPr>
     </w:p>
     <w:sectPr>
-      <w:headerReference w:type="default" r:id="rId9"/>
-      <w:footerReference w:type="default" r:id="rId10"/>
+      <w:headerReference w:type="default" r:id="rId10"/>
+      <w:footerReference w:type="default" r:id="rId11"/>
       <w:pgSz w:w="11906" w:h="16838"/>
       <w:pgMar w:top="2658" w:right="1700" w:bottom="1797" w:left="1701" w:header="426" w:footer="708" w:gutter="0"/>
       <w:cols w:space="708"/>

</xml_diff>

<commit_message>
Added use case uml to docx
</commit_message>
<xml_diff>
--- a/Documentation/הצעת פרוייקט.docx
+++ b/Documentation/הצעת פרוייקט.docx
@@ -1575,46 +1575,89 @@
         <w:jc w:val="left"/>
         <w:rPr>
           <w:rFonts w:asciiTheme="minorBidi" w:hAnsiTheme="minorBidi" w:cstheme="minorBidi"/>
-        </w:rPr>
-      </w:pPr>
-      <w:r>
-        <w:rPr>
-          <w:rFonts w:asciiTheme="minorBidi" w:hAnsiTheme="minorBidi" w:cstheme="minorBidi"/>
-        </w:rPr>
-        <w:t>Use-case</w:t>
-      </w:r>
-      <w:r>
-        <w:rPr>
-          <w:rFonts w:asciiTheme="minorBidi" w:hAnsiTheme="minorBidi" w:cstheme="minorBidi"/>
-          <w:rtl/>
-        </w:rPr>
-        <w:t xml:space="preserve"> </w:t>
+          <w:rtl/>
+        </w:rPr>
+      </w:pPr>
+      <w:r>
+        <w:rPr>
+          <w:rFonts w:asciiTheme="minorBidi" w:hAnsiTheme="minorBidi" w:cstheme="minorBidi" w:hint="cs"/>
+          <w:rtl/>
+        </w:rPr>
+        <w:t>(</w:t>
+      </w:r>
+      <w:r>
+        <w:rPr>
+          <w:rFonts w:asciiTheme="minorBidi" w:hAnsiTheme="minorBidi" w:cstheme="minorBidi"/>
+        </w:rPr>
+        <w:t>UML</w:t>
+      </w:r>
+      <w:r>
+        <w:rPr>
+          <w:rFonts w:asciiTheme="minorBidi" w:hAnsiTheme="minorBidi" w:cstheme="minorBidi" w:hint="cs"/>
+          <w:rtl/>
+        </w:rPr>
+        <w:t>)</w:t>
       </w:r>
     </w:p>
     <w:p>
       <w:pPr>
-        <w:pStyle w:val="Heading2"/>
+        <w:spacing w:line="360" w:lineRule="auto"/>
         <w:jc w:val="left"/>
         <w:rPr>
           <w:rFonts w:asciiTheme="minorBidi" w:hAnsiTheme="minorBidi" w:cstheme="minorBidi"/>
-          <w:rtl/>
-        </w:rPr>
-      </w:pPr>
-      <w:r>
-        <w:rPr>
-          <w:rFonts w:asciiTheme="minorBidi" w:hAnsiTheme="minorBidi" w:cstheme="minorBidi"/>
-        </w:rPr>
-        <w:t>UML</w:t>
+          <w:sz w:val="24"/>
+          <w:szCs w:val="24"/>
+          <w:rtl/>
+        </w:rPr>
+      </w:pPr>
+      <w:r>
+        <w:rPr>
+          <w:rFonts w:asciiTheme="minorBidi" w:hAnsiTheme="minorBidi"/>
+          <w:sz w:val="24"/>
+          <w:szCs w:val="24"/>
+          <w:rtl/>
+        </w:rPr>
+        <w:drawing>
+          <wp:inline distT="0" distB="0" distL="0" distR="0" wp14:anchorId="552E6721" wp14:editId="14CD7AAF">
+            <wp:extent cx="5400675" cy="3677920"/>
+            <wp:effectExtent l="0" t="0" r="9525" b="0"/>
+            <wp:docPr id="4" name="Picture 4" descr="Diagram&#10;&#10;Description automatically generated"/>
+            <wp:cNvGraphicFramePr>
+              <a:graphicFrameLocks xmlns:a="http://schemas.openxmlformats.org/drawingml/2006/main" noChangeAspect="1"/>
+            </wp:cNvGraphicFramePr>
+            <a:graphic xmlns:a="http://schemas.openxmlformats.org/drawingml/2006/main">
+              <a:graphicData uri="http://schemas.openxmlformats.org/drawingml/2006/picture">
+                <pic:pic xmlns:pic="http://schemas.openxmlformats.org/drawingml/2006/picture">
+                  <pic:nvPicPr>
+                    <pic:cNvPr id="4" name="Picture 4" descr="Diagram&#10;&#10;Description automatically generated"/>
+                    <pic:cNvPicPr/>
+                  </pic:nvPicPr>
+                  <pic:blipFill>
+                    <a:blip r:embed="rId9"/>
+                    <a:stretch>
+                      <a:fillRect/>
+                    </a:stretch>
+                  </pic:blipFill>
+                  <pic:spPr>
+                    <a:xfrm>
+                      <a:off x="0" y="0"/>
+                      <a:ext cx="5400675" cy="3677920"/>
+                    </a:xfrm>
+                    <a:prstGeom prst="rect">
+                      <a:avLst/>
+                    </a:prstGeom>
+                  </pic:spPr>
+                </pic:pic>
+              </a:graphicData>
+            </a:graphic>
+          </wp:inline>
+        </w:drawing>
       </w:r>
     </w:p>
     <w:p>
       <w:pPr>
-        <w:spacing w:line="360" w:lineRule="auto"/>
-        <w:jc w:val="left"/>
-        <w:rPr>
-          <w:rFonts w:asciiTheme="minorBidi" w:hAnsiTheme="minorBidi" w:cstheme="minorBidi"/>
-          <w:sz w:val="24"/>
-          <w:szCs w:val="24"/>
+        <w:pStyle w:val="Heading2"/>
+        <w:rPr>
           <w:rtl/>
         </w:rPr>
       </w:pPr>
@@ -1653,7 +1696,7 @@
         </w:rPr>
         <w:t xml:space="preserve">ניתן לקרוא על היחידה באתר היחידה </w:t>
       </w:r>
-      <w:hyperlink r:id="rId9" w:history="1">
+      <w:hyperlink r:id="rId10" w:history="1">
         <w:r>
           <w:rPr>
             <w:rStyle w:val="Hyperlink"/>
@@ -2337,8 +2380,8 @@
       </w:pPr>
     </w:p>
     <w:sectPr>
-      <w:headerReference w:type="default" r:id="rId10"/>
-      <w:footerReference w:type="default" r:id="rId11"/>
+      <w:headerReference w:type="default" r:id="rId11"/>
+      <w:footerReference w:type="default" r:id="rId12"/>
       <w:pgSz w:w="11906" w:h="16838"/>
       <w:pgMar w:top="2658" w:right="1700" w:bottom="1797" w:left="1701" w:header="426" w:footer="708" w:gutter="0"/>
       <w:cols w:space="708"/>

</xml_diff>